<commit_message>
added "graph" in "provenance graph construction"
</commit_message>
<xml_diff>
--- a/Documents/Papers/FDG2013/FDG_2013_Provenance_v4.docx
+++ b/Documents/Papers/FDG2013/FDG_2013_Provenance_v4.docx
@@ -1788,20 +1788,25 @@
       <w:r>
         <w:t>provenance</w:t>
       </w:r>
-      <w:r>
-        <w:t xml:space="preserve"> </w:t>
-      </w:r>
-      <w:commentRangeStart w:id="102"/>
-      <w:ins w:id="103" w:author="Micro" w:date="2012-12-11T11:52:00Z">
+      <w:ins w:id="102" w:author="Kohwalter" w:date="2012-12-13T11:06:00Z">
+        <w:r>
+          <w:t xml:space="preserve"> graph</w:t>
+        </w:r>
+      </w:ins>
+      <w:r>
+        <w:t xml:space="preserve"> </w:t>
+      </w:r>
+      <w:commentRangeStart w:id="103"/>
+      <w:ins w:id="104" w:author="Micro" w:date="2012-12-11T11:52:00Z">
         <w:r>
           <w:t xml:space="preserve">construction </w:t>
         </w:r>
-        <w:commentRangeEnd w:id="102"/>
+        <w:commentRangeEnd w:id="103"/>
         <w:r>
           <w:rPr>
             <w:rStyle w:val="CommentReference"/>
           </w:rPr>
-          <w:commentReference w:id="102"/>
+          <w:commentReference w:id="103"/>
         </w:r>
         <w:r>
           <w:t xml:space="preserve">and </w:t>
@@ -1810,7 +1815,7 @@
       <w:r>
         <w:t>analysis</w:t>
       </w:r>
-      <w:ins w:id="104" w:author="Micro" w:date="2012-12-11T15:31:00Z">
+      <w:ins w:id="105" w:author="Micro" w:date="2012-12-11T15:31:00Z">
         <w:r>
           <w:t xml:space="preserve"> methodology</w:t>
         </w:r>
@@ -1936,7 +1941,7 @@
       </w:r>
     </w:p>
     <w:p>
-      <w:ins w:id="105" w:author="Micro" w:date="2012-12-11T15:37:00Z">
+      <w:ins w:id="106" w:author="Micro" w:date="2012-12-11T15:37:00Z">
         <w:r>
           <w:t>In this work, t</w:t>
         </w:r>
@@ -1953,7 +1958,7 @@
       <w:r>
         <w:t xml:space="preserve">framework </w:t>
       </w:r>
-      <w:ins w:id="106" w:author="Micro" w:date="2012-12-11T15:37:00Z">
+      <w:ins w:id="107" w:author="Micro" w:date="2012-12-11T15:37:00Z">
         <w:r>
           <w:t>is</w:t>
         </w:r>
@@ -2264,11 +2269,11 @@
         <w:pStyle w:val="Heading1"/>
         <w:spacing w:before="120"/>
       </w:pPr>
-      <w:bookmarkStart w:id="107" w:name="_Ref341897935"/>
+      <w:bookmarkStart w:id="108" w:name="_Ref341897935"/>
       <w:r>
         <w:t>RELATED WORK</w:t>
       </w:r>
-      <w:bookmarkEnd w:id="107"/>
+      <w:bookmarkEnd w:id="108"/>
     </w:p>
     <w:p>
       <w:r>
@@ -2295,7 +2300,7 @@
       <w:r>
         <w:t xml:space="preserve"> method to analyze the game flow using a flow graph, map</w:t>
       </w:r>
-      <w:ins w:id="108" w:author="Kohwalter" w:date="2012-12-07T12:25:00Z">
+      <w:ins w:id="109" w:author="Kohwalter" w:date="2012-12-07T12:25:00Z">
         <w:r>
           <w:t>ping</w:t>
         </w:r>
@@ -2303,7 +2308,7 @@
       <w:r>
         <w:t xml:space="preserve"> </w:t>
       </w:r>
-      <w:ins w:id="109" w:author="Kohwalter" w:date="2012-12-07T11:34:00Z">
+      <w:ins w:id="110" w:author="Kohwalter" w:date="2012-12-07T11:34:00Z">
         <w:r>
           <w:t xml:space="preserve">game </w:t>
         </w:r>
@@ -2311,7 +2316,7 @@
       <w:r>
         <w:t>actions</w:t>
       </w:r>
-      <w:ins w:id="110" w:author="Kohwalter" w:date="2012-12-07T11:37:00Z">
+      <w:ins w:id="111" w:author="Kohwalter" w:date="2012-12-07T11:37:00Z">
         <w:r>
           <w:t xml:space="preserve"> and resources to vertexes</w:t>
         </w:r>
@@ -2319,22 +2324,22 @@
       <w:r>
         <w:t xml:space="preserve">. </w:t>
       </w:r>
-      <w:ins w:id="111" w:author="Kohwalter" w:date="2012-12-07T16:35:00Z">
+      <w:ins w:id="112" w:author="Kohwalter" w:date="2012-12-07T16:35:00Z">
         <w:r>
           <w:t xml:space="preserve">By his definition, resources </w:t>
         </w:r>
       </w:ins>
-      <w:ins w:id="112" w:author="Kohwalter" w:date="2012-12-07T16:36:00Z">
+      <w:ins w:id="113" w:author="Kohwalter" w:date="2012-12-07T16:36:00Z">
         <w:r>
           <w:t>are dimensions of the game state which are quantifiable</w:t>
         </w:r>
       </w:ins>
-      <w:ins w:id="113" w:author="Kohwalter" w:date="2012-12-10T19:45:00Z">
+      <w:ins w:id="114" w:author="Kohwalter" w:date="2012-12-10T19:45:00Z">
         <w:r>
           <w:t xml:space="preserve">, while </w:t>
         </w:r>
       </w:ins>
-      <w:ins w:id="114" w:author="Kohwalter" w:date="2012-12-07T16:36:00Z">
+      <w:ins w:id="115" w:author="Kohwalter" w:date="2012-12-07T16:36:00Z">
         <w:r>
           <w:t xml:space="preserve">actions are rules of the game that allowed the conversion of one resource to another. </w:t>
         </w:r>
@@ -2379,7 +2384,7 @@
         <w:t>Playtracer</w:t>
       </w:r>
       <w:proofErr w:type="spellEnd"/>
-      <w:ins w:id="115" w:author="Kohwalter" w:date="2012-12-10T19:45:00Z">
+      <w:ins w:id="116" w:author="Kohwalter" w:date="2012-12-10T19:45:00Z">
         <w:r>
           <w:t xml:space="preserve"> </w:t>
         </w:r>
@@ -2407,7 +2412,7 @@
       <w:r>
         <w:t>Besides</w:t>
       </w:r>
-      <w:ins w:id="116" w:author="Kohwalter" w:date="2012-12-10T19:45:00Z">
+      <w:ins w:id="117" w:author="Kohwalter" w:date="2012-12-10T19:45:00Z">
         <w:r>
           <w:t xml:space="preserve"> </w:t>
         </w:r>
@@ -2585,14 +2590,14 @@
         <w:pStyle w:val="Heading1"/>
         <w:spacing w:before="120"/>
       </w:pPr>
-      <w:bookmarkStart w:id="117" w:name="_Ref341897940"/>
+      <w:bookmarkStart w:id="118" w:name="_Ref341897940"/>
       <w:r>
         <w:t>P</w:t>
       </w:r>
       <w:r>
         <w:t>ROVENANCE</w:t>
       </w:r>
-      <w:bookmarkEnd w:id="117"/>
+      <w:bookmarkEnd w:id="118"/>
     </w:p>
     <w:p>
       <w:r>
@@ -2899,7 +2904,7 @@
       <w:r>
         <w:t xml:space="preserve">are an immutable </w:t>
       </w:r>
-      <w:ins w:id="118" w:author="Kohwalter" w:date="2012-12-07T16:42:00Z">
+      <w:ins w:id="119" w:author="Kohwalter" w:date="2012-12-07T16:42:00Z">
         <w:r>
           <w:t xml:space="preserve">entity </w:t>
         </w:r>
@@ -2907,7 +2912,7 @@
       <w:r>
         <w:t xml:space="preserve">that can represent a physical object or </w:t>
       </w:r>
-      <w:ins w:id="119" w:author="Kohwalter" w:date="2012-12-07T16:44:00Z">
+      <w:ins w:id="120" w:author="Kohwalter" w:date="2012-12-07T16:44:00Z">
         <w:r>
           <w:t xml:space="preserve">its </w:t>
         </w:r>
@@ -2999,7 +3004,7 @@
       <w:r>
         <w:t xml:space="preserve"> denotes the cause. </w:t>
       </w:r>
-      <w:ins w:id="120" w:author="Micro" w:date="2012-12-11T15:39:00Z">
+      <w:ins w:id="121" w:author="Micro" w:date="2012-12-11T15:39:00Z">
         <w:r>
           <w:t>F</w:t>
         </w:r>
@@ -3007,7 +3012,7 @@
       <w:r>
         <w:t>ollowing</w:t>
       </w:r>
-      <w:ins w:id="121" w:author="Micro" w:date="2012-12-11T15:39:00Z">
+      <w:ins w:id="122" w:author="Micro" w:date="2012-12-11T15:39:00Z">
         <w:r>
           <w:t xml:space="preserve"> we present</w:t>
         </w:r>
@@ -3354,7 +3359,7 @@
                     <a:blip r:embed="rId10" cstate="print">
                       <a:extLst>
                         <a:ext uri="{28A0092B-C50C-407E-A947-70E740481C1C}">
-                          <a14:useLocalDpi xmlns:a14="http://schemas.microsoft.com/office/drawing/2010/main" xmlns:wps="http://schemas.microsoft.com/office/word/2010/wordprocessingShape" xmlns:wpi="http://schemas.microsoft.com/office/word/2010/wordprocessingInk" xmlns:wpg="http://schemas.microsoft.com/office/word/2010/wordprocessingGroup" xmlns:w14="http://schemas.microsoft.com/office/word/2010/wordml" xmlns:w="http://schemas.openxmlformats.org/wordprocessingml/2006/main" xmlns:w10="urn:schemas-microsoft-com:office:word" xmlns:wp14="http://schemas.microsoft.com/office/word/2010/wordprocessingDrawing" xmlns:v="urn:schemas-microsoft-com:vml" xmlns:o="urn:schemas-microsoft-com:office:office" xmlns:mc="http://schemas.openxmlformats.org/markup-compatibility/2006" xmlns:wpc="http://schemas.microsoft.com/office/word/2010/wordprocessingCanvas" xmlns="" val="0"/>
+                          <a14:useLocalDpi xmlns="" xmlns:wpc="http://schemas.microsoft.com/office/word/2010/wordprocessingCanvas" xmlns:mc="http://schemas.openxmlformats.org/markup-compatibility/2006" xmlns:o="urn:schemas-microsoft-com:office:office" xmlns:v="urn:schemas-microsoft-com:vml" xmlns:wp14="http://schemas.microsoft.com/office/word/2010/wordprocessingDrawing" xmlns:w10="urn:schemas-microsoft-com:office:word" xmlns:w="http://schemas.openxmlformats.org/wordprocessingml/2006/main" xmlns:w14="http://schemas.microsoft.com/office/word/2010/wordml" xmlns:wpg="http://schemas.microsoft.com/office/word/2010/wordprocessingGroup" xmlns:wpi="http://schemas.microsoft.com/office/word/2010/wordprocessingInk" xmlns:wps="http://schemas.microsoft.com/office/word/2010/wordprocessingShape" xmlns:a14="http://schemas.microsoft.com/office/drawing/2010/main" val="0"/>
                         </a:ext>
                       </a:extLst>
                     </a:blip>
@@ -3388,7 +3393,7 @@
         <w:pStyle w:val="Caption"/>
         <w:framePr w:hSpace="187" w:vSpace="144" w:wrap="around" w:hAnchor="text" w:xAlign="center" w:yAlign="top"/>
       </w:pPr>
-      <w:bookmarkStart w:id="122" w:name="_Ref335238586"/>
+      <w:bookmarkStart w:id="123" w:name="_Ref335238586"/>
       <w:proofErr w:type="gramStart"/>
       <w:r>
         <w:t xml:space="preserve">Figure </w:t>
@@ -3411,7 +3416,7 @@
       <w:r>
         <w:fldChar w:fldCharType="end"/>
       </w:r>
-      <w:bookmarkEnd w:id="122"/>
+      <w:bookmarkEnd w:id="123"/>
       <w:r>
         <w:t>.</w:t>
       </w:r>
@@ -3539,7 +3544,7 @@
       <w:r>
         <w:t>while</w:t>
       </w:r>
-      <w:del w:id="123" w:author="Kohwalter" w:date="2012-12-10T19:48:00Z">
+      <w:del w:id="124" w:author="Kohwalter" w:date="2012-12-10T19:48:00Z">
         <w:r>
           <w:delText xml:space="preserve"> the</w:delText>
         </w:r>
@@ -3971,7 +3976,7 @@
         <w:pStyle w:val="Caption"/>
         <w:framePr w:hSpace="187" w:vSpace="144" w:wrap="around" w:hAnchor="text" w:xAlign="center" w:yAlign="top"/>
       </w:pPr>
-      <w:bookmarkStart w:id="124" w:name="_Ref341619051"/>
+      <w:bookmarkStart w:id="125" w:name="_Ref341619051"/>
       <w:proofErr w:type="gramStart"/>
       <w:r>
         <w:t xml:space="preserve">Figure </w:t>
@@ -3994,7 +3999,7 @@
       <w:r>
         <w:fldChar w:fldCharType="end"/>
       </w:r>
-      <w:bookmarkEnd w:id="124"/>
+      <w:bookmarkEnd w:id="125"/>
       <w:r>
         <w:t>.</w:t>
       </w:r>
@@ -4049,7 +4054,7 @@
       <w:r>
         <w:t xml:space="preserve"> </w:t>
       </w:r>
-      <w:ins w:id="125" w:author="Kohwalter" w:date="2012-12-07T14:51:00Z">
+      <w:ins w:id="126" w:author="Kohwalter" w:date="2012-12-07T14:51:00Z">
         <w:r>
           <w:t xml:space="preserve">is </w:t>
         </w:r>
@@ -4502,8 +4507,8 @@
       <w:r>
         <w:t>T</w:t>
       </w:r>
-      <w:bookmarkStart w:id="126" w:name="_GoBack"/>
-      <w:bookmarkEnd w:id="126"/>
+      <w:bookmarkStart w:id="127" w:name="_GoBack"/>
+      <w:bookmarkEnd w:id="127"/>
       <w:r>
         <w:t xml:space="preserve">hese generated actions and events are represented as </w:t>
       </w:r>
@@ -4548,7 +4553,7 @@
                     <a:blip r:embed="rId12">
                       <a:extLst>
                         <a:ext uri="{28A0092B-C50C-407E-A947-70E740481C1C}">
-                          <a14:useLocalDpi xmlns:a14="http://schemas.microsoft.com/office/drawing/2010/main" xmlns:wps="http://schemas.microsoft.com/office/word/2010/wordprocessingShape" xmlns:wpi="http://schemas.microsoft.com/office/word/2010/wordprocessingInk" xmlns:wpg="http://schemas.microsoft.com/office/word/2010/wordprocessingGroup" xmlns:w14="http://schemas.microsoft.com/office/word/2010/wordml" xmlns:w="http://schemas.openxmlformats.org/wordprocessingml/2006/main" xmlns:w10="urn:schemas-microsoft-com:office:word" xmlns:wp14="http://schemas.microsoft.com/office/word/2010/wordprocessingDrawing" xmlns:v="urn:schemas-microsoft-com:vml" xmlns:o="urn:schemas-microsoft-com:office:office" xmlns:mc="http://schemas.openxmlformats.org/markup-compatibility/2006" xmlns:wpc="http://schemas.microsoft.com/office/word/2010/wordprocessingCanvas" xmlns="" val="0"/>
+                          <a14:useLocalDpi xmlns="" xmlns:wpc="http://schemas.microsoft.com/office/word/2010/wordprocessingCanvas" xmlns:mc="http://schemas.openxmlformats.org/markup-compatibility/2006" xmlns:o="urn:schemas-microsoft-com:office:office" xmlns:v="urn:schemas-microsoft-com:vml" xmlns:wp14="http://schemas.microsoft.com/office/word/2010/wordprocessingDrawing" xmlns:w10="urn:schemas-microsoft-com:office:word" xmlns:w="http://schemas.openxmlformats.org/wordprocessingml/2006/main" xmlns:w14="http://schemas.microsoft.com/office/word/2010/wordml" xmlns:wpg="http://schemas.microsoft.com/office/word/2010/wordprocessingGroup" xmlns:wpi="http://schemas.microsoft.com/office/word/2010/wordprocessingInk" xmlns:wps="http://schemas.microsoft.com/office/word/2010/wordprocessingShape" xmlns:a14="http://schemas.microsoft.com/office/drawing/2010/main" val="0"/>
                         </a:ext>
                       </a:extLst>
                     </a:blip>
@@ -4582,7 +4587,7 @@
         <w:pStyle w:val="Caption"/>
         <w:framePr w:hSpace="187" w:vSpace="144" w:wrap="around" w:hAnchor="text" w:xAlign="center" w:yAlign="top"/>
       </w:pPr>
-      <w:bookmarkStart w:id="127" w:name="_Ref341623250"/>
+      <w:bookmarkStart w:id="128" w:name="_Ref341623250"/>
       <w:proofErr w:type="gramStart"/>
       <w:r>
         <w:t xml:space="preserve">Figure </w:t>
@@ -4605,7 +4610,7 @@
       <w:r>
         <w:fldChar w:fldCharType="end"/>
       </w:r>
-      <w:bookmarkEnd w:id="127"/>
+      <w:bookmarkEnd w:id="128"/>
       <w:r>
         <w:t>.</w:t>
       </w:r>
@@ -4741,32 +4746,32 @@
       <w:r>
         <w:t>data</w:t>
       </w:r>
-      <w:ins w:id="128" w:author="Kohwalter" w:date="2012-12-07T18:39:00Z">
+      <w:ins w:id="129" w:author="Kohwalter" w:date="2012-12-07T18:39:00Z">
         <w:r>
           <w:t xml:space="preserve"> </w:t>
         </w:r>
       </w:ins>
-      <w:ins w:id="129" w:author="Kohwalter" w:date="2012-12-10T19:51:00Z">
+      <w:ins w:id="130" w:author="Kohwalter" w:date="2012-12-10T19:51:00Z">
         <w:r>
           <w:t>to</w:t>
         </w:r>
       </w:ins>
-      <w:ins w:id="130" w:author="Kohwalter" w:date="2012-12-07T18:40:00Z">
+      <w:ins w:id="131" w:author="Kohwalter" w:date="2012-12-07T18:40:00Z">
         <w:r>
           <w:t xml:space="preserve"> </w:t>
         </w:r>
       </w:ins>
-      <w:ins w:id="131" w:author="Kohwalter" w:date="2012-12-07T18:39:00Z">
+      <w:ins w:id="132" w:author="Kohwalter" w:date="2012-12-07T18:39:00Z">
         <w:r>
           <w:t>generat</w:t>
         </w:r>
       </w:ins>
-      <w:ins w:id="132" w:author="Kohwalter" w:date="2012-12-07T18:40:00Z">
+      <w:ins w:id="133" w:author="Kohwalter" w:date="2012-12-07T18:40:00Z">
         <w:r>
           <w:t>e</w:t>
         </w:r>
       </w:ins>
-      <w:ins w:id="133" w:author="Kohwalter" w:date="2012-12-07T18:39:00Z">
+      <w:ins w:id="134" w:author="Kohwalter" w:date="2012-12-07T18:39:00Z">
         <w:r>
           <w:t xml:space="preserve"> a game flow log</w:t>
         </w:r>
@@ -4788,14 +4793,14 @@
       <w:pPr>
         <w:pStyle w:val="Heading1"/>
       </w:pPr>
-      <w:bookmarkStart w:id="134" w:name="_Ref341897971"/>
+      <w:bookmarkStart w:id="135" w:name="_Ref341897971"/>
       <w:r>
         <w:t>P</w:t>
       </w:r>
       <w:r>
         <w:t>ROVENANCE ANALYSIS</w:t>
       </w:r>
-      <w:bookmarkEnd w:id="134"/>
+      <w:bookmarkEnd w:id="135"/>
     </w:p>
     <w:p>
       <w:r>
@@ -4816,7 +4821,7 @@
       <w:r>
         <w:t>In this paper we introduce a novel provenance visualization tool</w:t>
       </w:r>
-      <w:ins w:id="135" w:author="Kohwalter" w:date="2012-12-07T23:26:00Z">
+      <w:ins w:id="136" w:author="Kohwalter" w:date="2012-12-07T23:26:00Z">
         <w:r>
           <w:t xml:space="preserve"> named </w:t>
         </w:r>
@@ -4827,7 +4832,7 @@
           <w:t>P</w:t>
         </w:r>
       </w:ins>
-      <w:ins w:id="136" w:author="Kohwalter" w:date="2012-12-10T19:54:00Z">
+      <w:ins w:id="137" w:author="Kohwalter" w:date="2012-12-10T19:54:00Z">
         <w:r>
           <w:rPr>
             <w:i/>
@@ -4835,7 +4840,7 @@
           <w:t>ro</w:t>
         </w:r>
       </w:ins>
-      <w:ins w:id="137" w:author="Kohwalter" w:date="2012-12-07T23:26:00Z">
+      <w:ins w:id="138" w:author="Kohwalter" w:date="2012-12-07T23:26:00Z">
         <w:r>
           <w:rPr>
             <w:i/>
@@ -4843,7 +4848,7 @@
           <w:t>o</w:t>
         </w:r>
       </w:ins>
-      <w:ins w:id="138" w:author="Kohwalter" w:date="2012-12-10T19:54:00Z">
+      <w:ins w:id="139" w:author="Kohwalter" w:date="2012-12-10T19:54:00Z">
         <w:r>
           <w:rPr>
             <w:i/>
@@ -4851,7 +4856,7 @@
           <w:t>f</w:t>
         </w:r>
       </w:ins>
-      <w:ins w:id="139" w:author="Kohwalter" w:date="2012-12-07T23:26:00Z">
+      <w:ins w:id="140" w:author="Kohwalter" w:date="2012-12-07T23:26:00Z">
         <w:r>
           <w:rPr>
             <w:i/>
@@ -4862,12 +4867,12 @@
           <w:t xml:space="preserve"> (P</w:t>
         </w:r>
       </w:ins>
-      <w:ins w:id="140" w:author="Kohwalter" w:date="2012-12-10T19:52:00Z">
+      <w:ins w:id="141" w:author="Kohwalter" w:date="2012-12-10T19:52:00Z">
         <w:r>
           <w:t>ro</w:t>
         </w:r>
       </w:ins>
-      <w:ins w:id="141" w:author="Kohwalter" w:date="2012-12-07T23:26:00Z">
+      <w:ins w:id="142" w:author="Kohwalter" w:date="2012-12-07T23:26:00Z">
         <w:r>
           <w:t>venance Flow Viewer)</w:t>
         </w:r>
@@ -4878,7 +4883,7 @@
       <w:r>
         <w:t xml:space="preserve"> </w:t>
       </w:r>
-      <w:ins w:id="142" w:author="Kohwalter" w:date="2012-12-07T23:27:00Z">
+      <w:ins w:id="143" w:author="Kohwalter" w:date="2012-12-07T23:27:00Z">
         <w:r>
           <w:t xml:space="preserve">which is </w:t>
         </w:r>
@@ -4904,7 +4909,7 @@
       <w:r>
         <w:fldChar w:fldCharType="end"/>
       </w:r>
-      <w:ins w:id="143" w:author="Kohwalter" w:date="2012-12-10T19:53:00Z">
+      <w:ins w:id="144" w:author="Kohwalter" w:date="2012-12-10T19:53:00Z">
         <w:r>
           <w:t xml:space="preserve"> and</w:t>
         </w:r>
@@ -4912,7 +4917,7 @@
       <w:r>
         <w:t xml:space="preserve"> allow</w:t>
       </w:r>
-      <w:ins w:id="144" w:author="Kohwalter" w:date="2012-12-10T19:53:00Z">
+      <w:ins w:id="145" w:author="Kohwalter" w:date="2012-12-10T19:53:00Z">
         <w:r>
           <w:t>s</w:t>
         </w:r>
@@ -4920,7 +4925,7 @@
       <w:r>
         <w:t xml:space="preserve"> the analysis of </w:t>
       </w:r>
-      <w:ins w:id="145" w:author="Kohwalter" w:date="2012-12-07T18:40:00Z">
+      <w:ins w:id="146" w:author="Kohwalter" w:date="2012-12-07T18:40:00Z">
         <w:r>
           <w:t xml:space="preserve">generated </w:t>
         </w:r>
@@ -4931,7 +4936,7 @@
       <w:r>
         <w:t xml:space="preserve"> </w:t>
       </w:r>
-      <w:ins w:id="146" w:author="Kohwalter" w:date="2012-12-07T18:40:00Z">
+      <w:ins w:id="147" w:author="Kohwalter" w:date="2012-12-07T18:40:00Z">
         <w:r>
           <w:t>flow log</w:t>
         </w:r>
@@ -4951,7 +4956,7 @@
       <w:r>
         <w:t xml:space="preserve">graph. </w:t>
       </w:r>
-      <w:ins w:id="147" w:author="Kohwalter" w:date="2012-12-07T23:32:00Z">
+      <w:ins w:id="148" w:author="Kohwalter" w:date="2012-12-07T23:32:00Z">
         <w:r>
           <w:t xml:space="preserve">A game using the provenance in games framework will generate a game flow log that can be used by </w:t>
         </w:r>
@@ -4962,7 +4967,7 @@
           <w:t>P</w:t>
         </w:r>
       </w:ins>
-      <w:ins w:id="148" w:author="Kohwalter" w:date="2012-12-10T19:54:00Z">
+      <w:ins w:id="149" w:author="Kohwalter" w:date="2012-12-10T19:54:00Z">
         <w:r>
           <w:rPr>
             <w:i/>
@@ -4970,7 +4975,7 @@
           <w:t>ro</w:t>
         </w:r>
       </w:ins>
-      <w:ins w:id="149" w:author="Kohwalter" w:date="2012-12-07T23:32:00Z">
+      <w:ins w:id="150" w:author="Kohwalter" w:date="2012-12-07T23:32:00Z">
         <w:r>
           <w:rPr>
             <w:i/>
@@ -4978,7 +4983,7 @@
           <w:t>o</w:t>
         </w:r>
       </w:ins>
-      <w:ins w:id="150" w:author="Kohwalter" w:date="2012-12-10T19:54:00Z">
+      <w:ins w:id="151" w:author="Kohwalter" w:date="2012-12-10T19:54:00Z">
         <w:r>
           <w:rPr>
             <w:i/>
@@ -4986,7 +4991,7 @@
           <w:t>f</w:t>
         </w:r>
       </w:ins>
-      <w:ins w:id="151" w:author="Kohwalter" w:date="2012-12-07T23:33:00Z">
+      <w:ins w:id="152" w:author="Kohwalter" w:date="2012-12-07T23:33:00Z">
         <w:r>
           <w:rPr>
             <w:i/>
@@ -4994,12 +4999,12 @@
           <w:t xml:space="preserve"> Viewer</w:t>
         </w:r>
       </w:ins>
-      <w:ins w:id="152" w:author="Kohwalter" w:date="2012-12-07T23:32:00Z">
+      <w:ins w:id="153" w:author="Kohwalter" w:date="2012-12-07T23:32:00Z">
         <w:r>
           <w:t>.</w:t>
         </w:r>
       </w:ins>
-      <w:ins w:id="153" w:author="Kohwalter" w:date="2012-12-07T23:33:00Z">
+      <w:ins w:id="154" w:author="Kohwalter" w:date="2012-12-07T23:33:00Z">
         <w:r>
           <w:t xml:space="preserve"> </w:t>
         </w:r>
@@ -5028,47 +5033,47 @@
       <w:r>
         <w:t xml:space="preserve"> </w:t>
       </w:r>
-      <w:ins w:id="154" w:author="Kohwalter" w:date="2012-12-07T23:33:00Z">
+      <w:ins w:id="155" w:author="Kohwalter" w:date="2012-12-07T23:33:00Z">
         <w:r>
           <w:t xml:space="preserve">illustrates </w:t>
         </w:r>
       </w:ins>
-      <w:ins w:id="155" w:author="Kohwalter" w:date="2012-12-10T19:54:00Z">
+      <w:ins w:id="156" w:author="Kohwalter" w:date="2012-12-10T19:54:00Z">
         <w:r>
           <w:t>the</w:t>
         </w:r>
       </w:ins>
-      <w:ins w:id="156" w:author="Kohwalter" w:date="2012-12-07T23:33:00Z">
+      <w:ins w:id="157" w:author="Kohwalter" w:date="2012-12-07T23:33:00Z">
         <w:r>
           <w:t xml:space="preserve"> relationships</w:t>
         </w:r>
       </w:ins>
-      <w:ins w:id="157" w:author="Kohwalter" w:date="2012-12-10T19:54:00Z">
+      <w:ins w:id="158" w:author="Kohwalter" w:date="2012-12-10T19:54:00Z">
         <w:r>
           <w:t xml:space="preserve"> between the game, </w:t>
         </w:r>
       </w:ins>
-      <w:ins w:id="158" w:author="Kohwalter" w:date="2012-12-10T19:55:00Z">
+      <w:ins w:id="159" w:author="Kohwalter" w:date="2012-12-10T19:55:00Z">
         <w:r>
           <w:t xml:space="preserve">using the </w:t>
         </w:r>
       </w:ins>
-      <w:ins w:id="159" w:author="Kohwalter" w:date="2012-12-10T19:54:00Z">
+      <w:ins w:id="160" w:author="Kohwalter" w:date="2012-12-10T19:54:00Z">
         <w:r>
           <w:t>framework</w:t>
         </w:r>
       </w:ins>
-      <w:ins w:id="160" w:author="Kohwalter" w:date="2012-12-10T19:55:00Z">
+      <w:ins w:id="161" w:author="Kohwalter" w:date="2012-12-10T19:55:00Z">
         <w:r>
           <w:t>,</w:t>
         </w:r>
       </w:ins>
-      <w:ins w:id="161" w:author="Kohwalter" w:date="2012-12-10T19:54:00Z">
+      <w:ins w:id="162" w:author="Kohwalter" w:date="2012-12-10T19:54:00Z">
         <w:r>
           <w:t xml:space="preserve"> and Proof Viewer</w:t>
         </w:r>
       </w:ins>
-      <w:ins w:id="162" w:author="Kohwalter" w:date="2012-12-07T23:33:00Z">
+      <w:ins w:id="163" w:author="Kohwalter" w:date="2012-12-07T23:33:00Z">
         <w:r>
           <w:t>.</w:t>
         </w:r>
@@ -5077,7 +5082,7 @@
     <w:p>
       <w:pPr>
         <w:rPr>
-          <w:ins w:id="163" w:author="Kohwalter" w:date="2012-12-07T23:33:00Z"/>
+          <w:ins w:id="164" w:author="Kohwalter" w:date="2012-12-07T23:33:00Z"/>
         </w:rPr>
       </w:pPr>
       <w:r>
@@ -5089,27 +5094,27 @@
       <w:r>
         <w:t xml:space="preserve"> the </w:t>
       </w:r>
-      <w:ins w:id="164" w:author="Kohwalter" w:date="2012-12-07T23:55:00Z">
+      <w:ins w:id="165" w:author="Kohwalter" w:date="2012-12-07T23:55:00Z">
         <w:r>
           <w:t xml:space="preserve">game flow </w:t>
         </w:r>
       </w:ins>
-      <w:ins w:id="165" w:author="Kohwalter" w:date="2012-12-07T18:41:00Z">
+      <w:ins w:id="166" w:author="Kohwalter" w:date="2012-12-07T18:41:00Z">
         <w:r>
           <w:t>log</w:t>
         </w:r>
       </w:ins>
-      <w:ins w:id="166" w:author="Kohwalter" w:date="2012-12-07T16:55:00Z">
+      <w:ins w:id="167" w:author="Kohwalter" w:date="2012-12-07T16:55:00Z">
         <w:r>
           <w:t>, which contains game events,</w:t>
         </w:r>
       </w:ins>
-      <w:ins w:id="167" w:author="Kohwalter" w:date="2012-12-07T16:52:00Z">
+      <w:ins w:id="168" w:author="Kohwalter" w:date="2012-12-07T16:52:00Z">
         <w:r>
           <w:t xml:space="preserve"> </w:t>
         </w:r>
       </w:ins>
-      <w:ins w:id="168" w:author="Kohwalter" w:date="2012-12-07T16:55:00Z">
+      <w:ins w:id="169" w:author="Kohwalter" w:date="2012-12-07T16:55:00Z">
         <w:r>
           <w:t xml:space="preserve">is </w:t>
         </w:r>
@@ -5157,7 +5162,7 @@
       <w:r>
         <w:t xml:space="preserve"> provenance graph. This graph is a representation of the game flow </w:t>
       </w:r>
-      <w:ins w:id="169" w:author="Kohwalter" w:date="2012-12-07T18:39:00Z">
+      <w:ins w:id="170" w:author="Kohwalter" w:date="2012-12-07T18:39:00Z">
         <w:r>
           <w:t xml:space="preserve">log </w:t>
         </w:r>
@@ -5177,7 +5182,7 @@
       <w:r>
         <w:t xml:space="preserve"> </w:t>
       </w:r>
-      <w:ins w:id="170" w:author="Kohwalter" w:date="2012-12-07T16:53:00Z">
+      <w:ins w:id="171" w:author="Kohwalter" w:date="2012-12-07T16:53:00Z">
         <w:r>
           <w:t>is</w:t>
         </w:r>
@@ -5215,12 +5220,12 @@
       <w:r>
         <w:t xml:space="preserve"> process, so the player can undo changes</w:t>
       </w:r>
-      <w:ins w:id="171" w:author="Kohwalter" w:date="2012-12-07T16:53:00Z">
+      <w:ins w:id="172" w:author="Kohwalter" w:date="2012-12-07T16:53:00Z">
         <w:r>
           <w:t xml:space="preserve"> made </w:t>
         </w:r>
       </w:ins>
-      <w:ins w:id="172" w:author="Kohwalter" w:date="2012-12-07T16:54:00Z">
+      <w:ins w:id="173" w:author="Kohwalter" w:date="2012-12-07T16:54:00Z">
         <w:r>
           <w:t>during analysis</w:t>
         </w:r>
@@ -5235,7 +5240,7 @@
         <w:framePr w:hSpace="144" w:vSpace="144" w:wrap="around" w:hAnchor="text" w:xAlign="center" w:yAlign="top"/>
         <w:jc w:val="center"/>
         <w:rPr>
-          <w:ins w:id="173" w:author="Kohwalter" w:date="2012-12-07T23:35:00Z"/>
+          <w:ins w:id="174" w:author="Kohwalter" w:date="2012-12-07T23:35:00Z"/>
         </w:rPr>
       </w:pPr>
       <w:r>
@@ -5294,7 +5299,7 @@
         <w:pStyle w:val="Caption"/>
         <w:framePr w:hSpace="144" w:vSpace="144" w:wrap="around" w:hAnchor="text" w:xAlign="center" w:yAlign="top"/>
       </w:pPr>
-      <w:bookmarkStart w:id="174" w:name="_Ref342686854"/>
+      <w:bookmarkStart w:id="175" w:name="_Ref342686854"/>
       <w:proofErr w:type="gramStart"/>
       <w:r>
         <w:t xml:space="preserve">Figure </w:t>
@@ -5317,7 +5322,7 @@
       <w:r>
         <w:fldChar w:fldCharType="end"/>
       </w:r>
-      <w:bookmarkEnd w:id="174"/>
+      <w:bookmarkEnd w:id="175"/>
       <w:r>
         <w:t>.</w:t>
       </w:r>
@@ -5367,7 +5372,7 @@
     <w:p>
       <w:pPr>
         <w:rPr>
-          <w:ins w:id="175" w:author="Kohwalter" w:date="2012-12-07T20:37:00Z"/>
+          <w:ins w:id="176" w:author="Kohwalter" w:date="2012-12-07T20:37:00Z"/>
         </w:rPr>
       </w:pPr>
       <w:r>
@@ -5400,87 +5405,87 @@
       <w:r>
         <w:t xml:space="preserve"> </w:t>
       </w:r>
-      <w:ins w:id="176" w:author="Kohwalter" w:date="2012-12-07T20:25:00Z">
+      <w:ins w:id="177" w:author="Kohwalter" w:date="2012-12-07T20:25:00Z">
         <w:r>
           <w:t>As can be seen</w:t>
         </w:r>
       </w:ins>
-      <w:ins w:id="177" w:author="Kohwalter" w:date="2012-12-07T20:40:00Z">
+      <w:ins w:id="178" w:author="Kohwalter" w:date="2012-12-07T20:40:00Z">
         <w:r>
           <w:t xml:space="preserve"> in the figure</w:t>
         </w:r>
       </w:ins>
-      <w:ins w:id="178" w:author="Kohwalter" w:date="2012-12-07T20:25:00Z">
+      <w:ins w:id="179" w:author="Kohwalter" w:date="2012-12-07T20:25:00Z">
         <w:r>
           <w:t xml:space="preserve">, there is a chain of artifact nodes that represents </w:t>
         </w:r>
       </w:ins>
-      <w:ins w:id="179" w:author="Kohwalter" w:date="2012-12-07T20:27:00Z">
+      <w:ins w:id="180" w:author="Kohwalter" w:date="2012-12-07T20:27:00Z">
         <w:r>
           <w:t xml:space="preserve">the graph’s backbone, </w:t>
         </w:r>
       </w:ins>
-      <w:ins w:id="180" w:author="Kohwalter" w:date="2012-12-07T20:29:00Z">
+      <w:ins w:id="181" w:author="Kohwalter" w:date="2012-12-07T20:29:00Z">
         <w:r>
           <w:t>the main artifact that we want to analyze</w:t>
         </w:r>
       </w:ins>
-      <w:ins w:id="181" w:author="Kohwalter" w:date="2012-12-07T20:30:00Z">
+      <w:ins w:id="182" w:author="Kohwalter" w:date="2012-12-07T20:30:00Z">
         <w:r>
           <w:t xml:space="preserve"> and see what affect</w:t>
         </w:r>
       </w:ins>
-      <w:ins w:id="182" w:author="Kohwalter" w:date="2012-12-10T20:04:00Z">
+      <w:ins w:id="183" w:author="Kohwalter" w:date="2012-12-10T20:04:00Z">
         <w:r>
           <w:t>ed</w:t>
         </w:r>
       </w:ins>
-      <w:ins w:id="183" w:author="Kohwalter" w:date="2012-12-07T20:30:00Z">
+      <w:ins w:id="184" w:author="Kohwalter" w:date="2012-12-07T20:30:00Z">
         <w:r>
           <w:t xml:space="preserve"> its evolution</w:t>
         </w:r>
       </w:ins>
-      <w:ins w:id="184" w:author="Kohwalter" w:date="2012-12-07T20:26:00Z">
+      <w:ins w:id="185" w:author="Kohwalter" w:date="2012-12-07T20:26:00Z">
         <w:r>
           <w:t>.</w:t>
         </w:r>
       </w:ins>
-      <w:ins w:id="185" w:author="Kohwalter" w:date="2012-12-07T20:30:00Z">
+      <w:ins w:id="186" w:author="Kohwalter" w:date="2012-12-07T20:30:00Z">
         <w:r>
           <w:t xml:space="preserve"> </w:t>
         </w:r>
       </w:ins>
-      <w:ins w:id="186" w:author="Kohwalter" w:date="2012-12-10T20:04:00Z">
+      <w:ins w:id="187" w:author="Kohwalter" w:date="2012-12-10T20:04:00Z">
         <w:r>
           <w:t>The</w:t>
         </w:r>
       </w:ins>
-      <w:ins w:id="187" w:author="Kohwalter" w:date="2012-12-07T20:34:00Z">
+      <w:ins w:id="188" w:author="Kohwalter" w:date="2012-12-07T20:34:00Z">
         <w:r>
           <w:t xml:space="preserve"> </w:t>
         </w:r>
       </w:ins>
-      <w:ins w:id="188" w:author="Kohwalter" w:date="2012-12-10T20:04:00Z">
+      <w:ins w:id="189" w:author="Kohwalter" w:date="2012-12-10T20:04:00Z">
         <w:r>
           <w:t>edges in the provenance graph represent</w:t>
         </w:r>
       </w:ins>
-      <w:ins w:id="189" w:author="Kohwalter" w:date="2012-12-07T20:31:00Z">
+      <w:ins w:id="190" w:author="Kohwalter" w:date="2012-12-07T20:31:00Z">
         <w:r>
           <w:t xml:space="preserve"> </w:t>
         </w:r>
       </w:ins>
-      <w:ins w:id="190" w:author="Kohwalter" w:date="2012-12-07T20:32:00Z">
+      <w:ins w:id="191" w:author="Kohwalter" w:date="2012-12-07T20:32:00Z">
         <w:r>
           <w:t>relationships</w:t>
         </w:r>
       </w:ins>
-      <w:ins w:id="191" w:author="Kohwalter" w:date="2012-12-07T20:31:00Z">
+      <w:ins w:id="192" w:author="Kohwalter" w:date="2012-12-07T20:31:00Z">
         <w:r>
           <w:t xml:space="preserve"> between nodes</w:t>
         </w:r>
       </w:ins>
-      <w:ins w:id="192" w:author="Kohwalter" w:date="2012-12-07T20:32:00Z">
+      <w:ins w:id="193" w:author="Kohwalter" w:date="2012-12-07T20:32:00Z">
         <w:r>
           <w:t xml:space="preserve">, which can be </w:t>
         </w:r>
@@ -5512,12 +5517,12 @@
           <w:t>.</w:t>
         </w:r>
       </w:ins>
-      <w:ins w:id="193" w:author="Kohwalter" w:date="2012-12-07T20:26:00Z">
+      <w:ins w:id="194" w:author="Kohwalter" w:date="2012-12-07T20:26:00Z">
         <w:r>
           <w:t xml:space="preserve"> </w:t>
         </w:r>
       </w:ins>
-      <w:ins w:id="194" w:author="Kohwalter" w:date="2012-12-07T20:33:00Z">
+      <w:ins w:id="195" w:author="Kohwalter" w:date="2012-12-07T20:33:00Z">
         <w:r>
           <w:t xml:space="preserve">As such, </w:t>
         </w:r>
@@ -5531,7 +5536,7 @@
           <w:t xml:space="preserve"> nodes can be influenced positively or negatively by other </w:t>
         </w:r>
       </w:ins>
-      <w:ins w:id="195" w:author="Kohwalter" w:date="2012-12-10T20:06:00Z">
+      <w:ins w:id="196" w:author="Kohwalter" w:date="2012-12-10T20:06:00Z">
         <w:r>
           <w:rPr>
             <w:i/>
@@ -5539,17 +5544,17 @@
           <w:t>process</w:t>
         </w:r>
       </w:ins>
-      <w:ins w:id="196" w:author="Kohwalter" w:date="2012-12-07T20:33:00Z">
+      <w:ins w:id="197" w:author="Kohwalter" w:date="2012-12-07T20:33:00Z">
         <w:r>
           <w:t xml:space="preserve"> </w:t>
         </w:r>
       </w:ins>
-      <w:ins w:id="197" w:author="Kohwalter" w:date="2012-12-07T20:35:00Z">
+      <w:ins w:id="198" w:author="Kohwalter" w:date="2012-12-07T20:35:00Z">
         <w:r>
           <w:t>and</w:t>
         </w:r>
       </w:ins>
-      <w:ins w:id="198" w:author="Kohwalter" w:date="2012-12-07T20:33:00Z">
+      <w:ins w:id="199" w:author="Kohwalter" w:date="2012-12-07T20:33:00Z">
         <w:r>
           <w:t xml:space="preserve"> have relationships with </w:t>
         </w:r>
@@ -5560,7 +5565,7 @@
           <w:t>artifacts</w:t>
         </w:r>
       </w:ins>
-      <w:ins w:id="199" w:author="Kohwalter" w:date="2012-12-07T20:34:00Z">
+      <w:ins w:id="200" w:author="Kohwalter" w:date="2012-12-07T20:34:00Z">
         <w:r>
           <w:t xml:space="preserve"> and </w:t>
         </w:r>
@@ -5571,42 +5576,42 @@
           <w:t>agents</w:t>
         </w:r>
       </w:ins>
-      <w:ins w:id="200" w:author="Kohwalter" w:date="2012-12-07T20:33:00Z">
+      <w:ins w:id="201" w:author="Kohwalter" w:date="2012-12-07T20:33:00Z">
         <w:r>
           <w:t xml:space="preserve">. </w:t>
         </w:r>
       </w:ins>
-      <w:ins w:id="201" w:author="Kohwalter" w:date="2012-12-07T20:35:00Z">
+      <w:ins w:id="202" w:author="Kohwalter" w:date="2012-12-07T20:35:00Z">
         <w:r>
           <w:t xml:space="preserve">The context of </w:t>
         </w:r>
       </w:ins>
-      <w:ins w:id="202" w:author="Kohwalter" w:date="2012-12-07T20:37:00Z">
+      <w:ins w:id="203" w:author="Kohwalter" w:date="2012-12-07T20:37:00Z">
         <w:r>
           <w:t>such relationships</w:t>
         </w:r>
       </w:ins>
-      <w:ins w:id="203" w:author="Kohwalter" w:date="2012-12-07T20:36:00Z">
+      <w:ins w:id="204" w:author="Kohwalter" w:date="2012-12-07T20:36:00Z">
         <w:r>
           <w:t xml:space="preserve"> </w:t>
         </w:r>
       </w:ins>
-      <w:ins w:id="204" w:author="Kohwalter" w:date="2012-12-07T20:35:00Z">
+      <w:ins w:id="205" w:author="Kohwalter" w:date="2012-12-07T20:35:00Z">
         <w:r>
           <w:t>may vary according to the</w:t>
         </w:r>
       </w:ins>
-      <w:ins w:id="205" w:author="Kohwalter" w:date="2012-12-07T20:36:00Z">
+      <w:ins w:id="206" w:author="Kohwalter" w:date="2012-12-07T20:36:00Z">
         <w:r>
           <w:t xml:space="preserve"> type of </w:t>
         </w:r>
       </w:ins>
-      <w:ins w:id="206" w:author="Kohwalter" w:date="2012-12-07T20:37:00Z">
+      <w:ins w:id="207" w:author="Kohwalter" w:date="2012-12-07T20:37:00Z">
         <w:r>
           <w:t>relation</w:t>
         </w:r>
       </w:ins>
-      <w:ins w:id="207" w:author="Kohwalter" w:date="2012-12-07T20:36:00Z">
+      <w:ins w:id="208" w:author="Kohwalter" w:date="2012-12-07T20:36:00Z">
         <w:r>
           <w:t xml:space="preserve"> between nodes. </w:t>
         </w:r>
@@ -5615,7 +5620,7 @@
     <w:p>
       <w:pPr>
         <w:rPr>
-          <w:ins w:id="208" w:author="Kohwalter" w:date="2012-12-07T19:03:00Z"/>
+          <w:ins w:id="209" w:author="Kohwalter" w:date="2012-12-07T19:03:00Z"/>
         </w:rPr>
       </w:pPr>
       <w:r>
@@ -5636,7 +5641,7 @@
       <w:r>
         <w:t>node shape</w:t>
       </w:r>
-      <w:ins w:id="209" w:author="Kohwalter" w:date="2012-12-07T20:38:00Z">
+      <w:ins w:id="210" w:author="Kohwalter" w:date="2012-12-07T20:38:00Z">
         <w:r>
           <w:t xml:space="preserve"> in </w:t>
         </w:r>
@@ -5659,7 +5664,7 @@
         </w:rPr>
         <w:t>5</w:t>
       </w:r>
-      <w:ins w:id="210" w:author="Kohwalter" w:date="2012-12-07T20:38:00Z">
+      <w:ins w:id="211" w:author="Kohwalter" w:date="2012-12-07T20:38:00Z">
         <w:r>
           <w:fldChar w:fldCharType="end"/>
         </w:r>
@@ -5739,102 +5744,102 @@
       <w:r>
         <w:t xml:space="preserve"> </w:t>
       </w:r>
-      <w:ins w:id="211" w:author="Kohwalter" w:date="2012-12-10T20:08:00Z">
+      <w:ins w:id="212" w:author="Kohwalter" w:date="2012-12-10T20:08:00Z">
         <w:r>
           <w:t>Proof Viewer</w:t>
         </w:r>
       </w:ins>
-      <w:ins w:id="212" w:author="Kohwalter" w:date="2012-12-07T19:00:00Z">
+      <w:ins w:id="213" w:author="Kohwalter" w:date="2012-12-07T19:00:00Z">
         <w:r>
           <w:t xml:space="preserve"> has other features besides node </w:t>
         </w:r>
       </w:ins>
-      <w:ins w:id="213" w:author="Kohwalter" w:date="2012-12-07T19:02:00Z">
+      <w:ins w:id="214" w:author="Kohwalter" w:date="2012-12-07T19:02:00Z">
         <w:r>
           <w:t>shape</w:t>
         </w:r>
       </w:ins>
-      <w:ins w:id="214" w:author="Kohwalter" w:date="2012-12-10T20:08:00Z">
+      <w:ins w:id="215" w:author="Kohwalter" w:date="2012-12-10T20:08:00Z">
         <w:r>
           <w:t xml:space="preserve"> by type</w:t>
         </w:r>
       </w:ins>
-      <w:ins w:id="215" w:author="Kohwalter" w:date="2012-12-07T19:00:00Z">
+      <w:ins w:id="216" w:author="Kohwalter" w:date="2012-12-07T19:00:00Z">
         <w:r>
           <w:t>.</w:t>
         </w:r>
       </w:ins>
-      <w:ins w:id="216" w:author="Kohwalter" w:date="2012-12-07T19:01:00Z">
+      <w:ins w:id="217" w:author="Kohwalter" w:date="2012-12-07T19:01:00Z">
         <w:r>
           <w:t xml:space="preserve"> It </w:t>
         </w:r>
       </w:ins>
-      <w:ins w:id="217" w:author="Kohwalter" w:date="2012-12-10T20:09:00Z">
+      <w:ins w:id="218" w:author="Kohwalter" w:date="2012-12-10T20:09:00Z">
         <w:r>
           <w:t>is</w:t>
         </w:r>
       </w:ins>
-      <w:ins w:id="218" w:author="Kohwalter" w:date="2012-12-07T19:02:00Z">
+      <w:ins w:id="219" w:author="Kohwalter" w:date="2012-12-07T19:02:00Z">
         <w:r>
           <w:t xml:space="preserve"> </w:t>
         </w:r>
       </w:ins>
-      <w:ins w:id="219" w:author="Kohwalter" w:date="2012-12-07T19:01:00Z">
+      <w:ins w:id="220" w:author="Kohwalter" w:date="2012-12-07T19:01:00Z">
         <w:r>
           <w:t>use</w:t>
         </w:r>
       </w:ins>
-      <w:ins w:id="220" w:author="Kohwalter" w:date="2012-12-10T20:09:00Z">
+      <w:ins w:id="221" w:author="Kohwalter" w:date="2012-12-10T20:09:00Z">
         <w:r>
           <w:t>d</w:t>
         </w:r>
       </w:ins>
-      <w:ins w:id="221" w:author="Kohwalter" w:date="2012-12-07T19:01:00Z">
+      <w:ins w:id="222" w:author="Kohwalter" w:date="2012-12-07T19:01:00Z">
         <w:r>
           <w:t xml:space="preserve"> shape</w:t>
         </w:r>
       </w:ins>
-      <w:ins w:id="222" w:author="Kohwalter" w:date="2012-12-07T19:02:00Z">
+      <w:ins w:id="223" w:author="Kohwalter" w:date="2012-12-07T19:02:00Z">
         <w:r>
           <w:t>s</w:t>
         </w:r>
       </w:ins>
-      <w:ins w:id="223" w:author="Kohwalter" w:date="2012-12-07T19:01:00Z">
+      <w:ins w:id="224" w:author="Kohwalter" w:date="2012-12-07T19:01:00Z">
         <w:r>
           <w:t xml:space="preserve"> and </w:t>
         </w:r>
       </w:ins>
-      <w:ins w:id="224" w:author="Kohwalter" w:date="2012-12-07T19:02:00Z">
+      <w:ins w:id="225" w:author="Kohwalter" w:date="2012-12-07T19:02:00Z">
         <w:r>
           <w:t xml:space="preserve">colors to distinguish displayed information </w:t>
         </w:r>
       </w:ins>
-      <w:ins w:id="225" w:author="Kohwalter" w:date="2012-12-10T20:09:00Z">
+      <w:ins w:id="226" w:author="Kohwalter" w:date="2012-12-10T20:09:00Z">
         <w:r>
           <w:t>and provides</w:t>
         </w:r>
       </w:ins>
-      <w:ins w:id="226" w:author="Kohwalter" w:date="2012-12-07T19:01:00Z">
+      <w:ins w:id="227" w:author="Kohwalter" w:date="2012-12-07T19:01:00Z">
         <w:r>
           <w:t xml:space="preserve"> three types of filters: </w:t>
         </w:r>
       </w:ins>
-      <w:ins w:id="227" w:author="Kohwalter" w:date="2012-12-07T19:12:00Z">
+      <w:ins w:id="228" w:author="Kohwalter" w:date="2012-12-07T19:12:00Z">
         <w:r>
           <w:t>node</w:t>
         </w:r>
       </w:ins>
-      <w:ins w:id="228" w:author="Kohwalter" w:date="2012-12-07T19:01:00Z">
+      <w:ins w:id="229" w:author="Kohwalter" w:date="2012-12-07T19:01:00Z">
         <w:r>
           <w:t xml:space="preserve"> filter, </w:t>
         </w:r>
       </w:ins>
-      <w:ins w:id="229" w:author="Kohwalter" w:date="2012-12-07T19:12:00Z">
+      <w:ins w:id="230" w:author="Kohwalter" w:date="2012-12-07T19:12:00Z">
         <w:r>
           <w:t>edge</w:t>
         </w:r>
       </w:ins>
-      <w:ins w:id="230" w:author="Kohwalter" w:date="2012-12-07T19:01:00Z">
+      <w:ins w:id="231" w:author="Kohwalter" w:date="2012-12-07T19:01:00Z">
         <w:r>
           <w:t xml:space="preserve"> filter, and status filter.</w:t>
         </w:r>
@@ -5843,20 +5848,20 @@
     <w:p>
       <w:pPr>
         <w:rPr>
-          <w:ins w:id="231" w:author="Kohwalter" w:date="2012-12-07T19:04:00Z"/>
+          <w:ins w:id="232" w:author="Kohwalter" w:date="2012-12-07T19:04:00Z"/>
         </w:rPr>
       </w:pPr>
-      <w:ins w:id="232" w:author="Kohwalter" w:date="2012-12-07T19:03:00Z">
+      <w:ins w:id="233" w:author="Kohwalter" w:date="2012-12-07T19:03:00Z">
         <w:r>
           <w:t>The application uses shapes and colors to distinguish information</w:t>
         </w:r>
       </w:ins>
-      <w:ins w:id="233" w:author="Kohwalter" w:date="2012-12-10T20:09:00Z">
+      <w:ins w:id="234" w:author="Kohwalter" w:date="2012-12-10T20:09:00Z">
         <w:r>
           <w:t>, aiding the visualization</w:t>
         </w:r>
       </w:ins>
-      <w:ins w:id="234" w:author="Kohwalter" w:date="2012-12-07T19:03:00Z">
+      <w:ins w:id="235" w:author="Kohwalter" w:date="2012-12-07T19:03:00Z">
         <w:r>
           <w:t xml:space="preserve">. As previously noted, nodes have different shapes according to </w:t>
         </w:r>
@@ -5882,12 +5887,12 @@
           <w:t>and color</w:t>
         </w:r>
       </w:ins>
-      <w:ins w:id="235" w:author="Kohwalter" w:date="2012-12-10T20:10:00Z">
+      <w:ins w:id="236" w:author="Kohwalter" w:date="2012-12-10T20:10:00Z">
         <w:r>
           <w:t>s</w:t>
         </w:r>
       </w:ins>
-      <w:ins w:id="236" w:author="Kohwalter" w:date="2012-12-07T19:03:00Z">
+      <w:ins w:id="237" w:author="Kohwalter" w:date="2012-12-07T19:03:00Z">
         <w:r>
           <w:t xml:space="preserve">. As an example, </w:t>
         </w:r>
@@ -5919,7 +5924,7 @@
           <w:instrText xml:space="preserve"> REF _Ref341710011 \h </w:instrText>
         </w:r>
       </w:ins>
-      <w:ins w:id="237" w:author="Kohwalter" w:date="2012-12-07T19:03:00Z">
+      <w:ins w:id="238" w:author="Kohwalter" w:date="2012-12-07T19:03:00Z">
         <w:r>
           <w:fldChar w:fldCharType="separate"/>
         </w:r>
@@ -5933,7 +5938,7 @@
         </w:rPr>
         <w:t>5</w:t>
       </w:r>
-      <w:ins w:id="238" w:author="Kohwalter" w:date="2012-12-07T19:03:00Z">
+      <w:ins w:id="239" w:author="Kohwalter" w:date="2012-12-07T19:03:00Z">
         <w:r>
           <w:fldChar w:fldCharType="end"/>
         </w:r>
@@ -5982,7 +5987,7 @@
       </w:ins>
     </w:p>
     <w:p>
-      <w:ins w:id="239" w:author="Kohwalter" w:date="2012-12-07T19:03:00Z">
+      <w:ins w:id="240" w:author="Kohwalter" w:date="2012-12-07T19:03:00Z">
         <w:r>
           <w:t xml:space="preserve">Another resource </w:t>
         </w:r>
@@ -5993,67 +5998,67 @@
           <w:t xml:space="preserve"> </w:t>
         </w:r>
       </w:ins>
-      <w:ins w:id="240" w:author="Kohwalter" w:date="2012-12-10T20:11:00Z">
+      <w:ins w:id="241" w:author="Kohwalter" w:date="2012-12-10T20:11:00Z">
         <w:r>
           <w:t>for</w:t>
         </w:r>
       </w:ins>
-      <w:ins w:id="241" w:author="Kohwalter" w:date="2012-12-07T19:03:00Z">
+      <w:ins w:id="242" w:author="Kohwalter" w:date="2012-12-07T19:03:00Z">
         <w:r>
           <w:t xml:space="preserve"> edges is color</w:t>
         </w:r>
       </w:ins>
-      <w:ins w:id="242" w:author="Kohwalter" w:date="2012-12-10T20:11:00Z">
+      <w:ins w:id="243" w:author="Kohwalter" w:date="2012-12-10T20:11:00Z">
         <w:r>
           <w:t xml:space="preserve"> to represent the type of relationship</w:t>
         </w:r>
       </w:ins>
-      <w:ins w:id="243" w:author="Kohwalter" w:date="2012-12-07T19:03:00Z">
+      <w:ins w:id="244" w:author="Kohwalter" w:date="2012-12-07T19:03:00Z">
         <w:r>
           <w:t xml:space="preserve">. </w:t>
         </w:r>
       </w:ins>
-      <w:ins w:id="244" w:author="Kohwalter" w:date="2012-12-07T19:06:00Z">
+      <w:ins w:id="245" w:author="Kohwalter" w:date="2012-12-07T19:06:00Z">
         <w:r>
           <w:t>There are three types: positive, which indicates a beneficial relation</w:t>
         </w:r>
       </w:ins>
-      <w:ins w:id="245" w:author="Kohwalter" w:date="2012-12-07T19:08:00Z">
+      <w:ins w:id="246" w:author="Kohwalter" w:date="2012-12-07T19:08:00Z">
         <w:r>
           <w:t>;</w:t>
         </w:r>
       </w:ins>
-      <w:ins w:id="246" w:author="Kohwalter" w:date="2012-12-07T19:06:00Z">
+      <w:ins w:id="247" w:author="Kohwalter" w:date="2012-12-07T19:06:00Z">
         <w:r>
           <w:t xml:space="preserve"> negative, which is a be</w:t>
         </w:r>
       </w:ins>
-      <w:ins w:id="247" w:author="Kohwalter" w:date="2012-12-07T19:07:00Z">
+      <w:ins w:id="248" w:author="Kohwalter" w:date="2012-12-07T19:07:00Z">
         <w:r>
           <w:t>nign relation</w:t>
         </w:r>
       </w:ins>
-      <w:ins w:id="248" w:author="Kohwalter" w:date="2012-12-07T19:08:00Z">
+      <w:ins w:id="249" w:author="Kohwalter" w:date="2012-12-07T19:08:00Z">
         <w:r>
           <w:t>;</w:t>
         </w:r>
       </w:ins>
-      <w:ins w:id="249" w:author="Kohwalter" w:date="2012-12-07T19:07:00Z">
+      <w:ins w:id="250" w:author="Kohwalter" w:date="2012-12-07T19:07:00Z">
         <w:r>
           <w:t xml:space="preserve"> and neutral, which </w:t>
         </w:r>
       </w:ins>
-      <w:ins w:id="250" w:author="Kohwalter" w:date="2012-12-07T19:08:00Z">
+      <w:ins w:id="251" w:author="Kohwalter" w:date="2012-12-07T19:08:00Z">
         <w:r>
           <w:t>is neither beneficial nor benign</w:t>
         </w:r>
       </w:ins>
-      <w:ins w:id="251" w:author="Kohwalter" w:date="2012-12-07T19:07:00Z">
+      <w:ins w:id="252" w:author="Kohwalter" w:date="2012-12-07T19:07:00Z">
         <w:r>
           <w:t xml:space="preserve">. </w:t>
         </w:r>
       </w:ins>
-      <w:ins w:id="252" w:author="Kohwalter" w:date="2012-12-07T19:03:00Z">
+      <w:ins w:id="253" w:author="Kohwalter" w:date="2012-12-07T19:03:00Z">
         <w:r>
           <w:t>For each type of relationship (positive, negative</w:t>
         </w:r>
@@ -6091,7 +6096,7 @@
           <w:instrText xml:space="preserve"> REF _Ref341710011 \h </w:instrText>
         </w:r>
       </w:ins>
-      <w:ins w:id="253" w:author="Kohwalter" w:date="2012-12-07T19:03:00Z">
+      <w:ins w:id="254" w:author="Kohwalter" w:date="2012-12-07T19:03:00Z">
         <w:r>
           <w:fldChar w:fldCharType="separate"/>
         </w:r>
@@ -6105,7 +6110,7 @@
         </w:rPr>
         <w:t>5</w:t>
       </w:r>
-      <w:ins w:id="254" w:author="Kohwalter" w:date="2012-12-07T19:03:00Z">
+      <w:ins w:id="255" w:author="Kohwalter" w:date="2012-12-07T19:03:00Z">
         <w:r>
           <w:fldChar w:fldCharType="end"/>
         </w:r>
@@ -6127,7 +6132,7 @@
       <w:r>
         <w:t xml:space="preserve">, </w:t>
       </w:r>
-      <w:ins w:id="255" w:author="Kohwalter" w:date="2012-12-07T19:11:00Z">
+      <w:ins w:id="256" w:author="Kohwalter" w:date="2012-12-07T19:11:00Z">
         <w:r>
           <w:t>the node filter</w:t>
         </w:r>
@@ -6141,17 +6146,17 @@
       <w:r>
         <w:t xml:space="preserve"> </w:t>
       </w:r>
-      <w:ins w:id="256" w:author="Kohwalter" w:date="2012-12-07T19:11:00Z">
+      <w:ins w:id="257" w:author="Kohwalter" w:date="2012-12-07T19:11:00Z">
         <w:r>
           <w:t>is</w:t>
         </w:r>
       </w:ins>
-      <w:ins w:id="257" w:author="Kohwalter" w:date="2012-12-07T19:12:00Z">
+      <w:ins w:id="258" w:author="Kohwalter" w:date="2012-12-07T19:12:00Z">
         <w:r>
           <w:t xml:space="preserve"> also</w:t>
         </w:r>
       </w:ins>
-      <w:ins w:id="258" w:author="Kohwalter" w:date="2012-12-07T19:11:00Z">
+      <w:ins w:id="259" w:author="Kohwalter" w:date="2012-12-07T19:11:00Z">
         <w:r>
           <w:t xml:space="preserve"> </w:t>
         </w:r>
@@ -6159,7 +6164,7 @@
       <w:r>
         <w:t xml:space="preserve">available. </w:t>
       </w:r>
-      <w:ins w:id="259" w:author="Kohwalter" w:date="2012-12-07T14:49:00Z">
+      <w:ins w:id="260" w:author="Kohwalter" w:date="2012-12-07T14:49:00Z">
         <w:r>
           <w:t xml:space="preserve">Since the graph is generated from collected game date, </w:t>
         </w:r>
@@ -6191,12 +6196,12 @@
           <w:t xml:space="preserve"> not provoke any significant change. These elements act as noise and can be omitted during analysis.</w:t>
         </w:r>
       </w:ins>
-      <w:ins w:id="260" w:author="Kohwalter" w:date="2012-12-07T14:50:00Z">
+      <w:ins w:id="261" w:author="Kohwalter" w:date="2012-12-07T14:50:00Z">
         <w:r>
           <w:t xml:space="preserve"> </w:t>
         </w:r>
       </w:ins>
-      <w:ins w:id="261" w:author="Kohwalter" w:date="2012-12-07T14:52:00Z">
+      <w:ins w:id="262" w:author="Kohwalter" w:date="2012-12-07T14:52:00Z">
         <w:r>
           <w:t>To do this</w:t>
         </w:r>
@@ -6292,7 +6297,7 @@
       <w:r>
         <w:t>.</w:t>
       </w:r>
-      <w:ins w:id="262" w:author="Kohwalter" w:date="2012-12-07T11:45:00Z">
+      <w:ins w:id="263" w:author="Kohwalter" w:date="2012-12-07T11:45:00Z">
         <w:r>
           <w:t xml:space="preserve"> Note the node size difference when collapsed.</w:t>
         </w:r>
@@ -6303,7 +6308,7 @@
       <w:r>
         <w:t xml:space="preserve">Another </w:t>
       </w:r>
-      <w:ins w:id="263" w:author="Kohwalter" w:date="2012-12-07T19:13:00Z">
+      <w:ins w:id="264" w:author="Kohwalter" w:date="2012-12-07T19:13:00Z">
         <w:r>
           <w:t>type of filter present</w:t>
         </w:r>
@@ -6329,7 +6334,7 @@
       <w:r>
         <w:t xml:space="preserve"> In the application it is </w:t>
       </w:r>
-      <w:ins w:id="264" w:author="Kohwalter" w:date="2012-12-07T20:40:00Z">
+      <w:ins w:id="265" w:author="Kohwalter" w:date="2012-12-07T20:40:00Z">
         <w:r>
           <w:t xml:space="preserve">also </w:t>
         </w:r>
@@ -6337,17 +6342,17 @@
       <w:r>
         <w:t>possible to filter edges by context and</w:t>
       </w:r>
-      <w:ins w:id="265" w:author="Kohwalter" w:date="2012-12-07T20:40:00Z">
+      <w:ins w:id="266" w:author="Kohwalter" w:date="2012-12-07T20:40:00Z">
         <w:r>
           <w:t xml:space="preserve"> </w:t>
         </w:r>
       </w:ins>
-      <w:ins w:id="266" w:author="Kohwalter" w:date="2012-12-10T20:13:00Z">
+      <w:ins w:id="267" w:author="Kohwalter" w:date="2012-12-10T20:13:00Z">
         <w:r>
           <w:t xml:space="preserve">by </w:t>
         </w:r>
       </w:ins>
-      <w:ins w:id="267" w:author="Kohwalter" w:date="2012-12-07T20:40:00Z">
+      <w:ins w:id="268" w:author="Kohwalter" w:date="2012-12-07T20:40:00Z">
         <w:r>
           <w:t>the</w:t>
         </w:r>
@@ -6418,7 +6423,7 @@
         <w:pStyle w:val="Caption"/>
         <w:framePr w:hSpace="144" w:vSpace="144" w:wrap="around" w:hAnchor="text" w:xAlign="center" w:yAlign="bottom"/>
       </w:pPr>
-      <w:bookmarkStart w:id="268" w:name="_Ref341710011"/>
+      <w:bookmarkStart w:id="269" w:name="_Ref341710011"/>
       <w:proofErr w:type="gramStart"/>
       <w:r>
         <w:t xml:space="preserve">Figure </w:t>
@@ -6441,7 +6446,7 @@
       <w:r>
         <w:fldChar w:fldCharType="end"/>
       </w:r>
-      <w:bookmarkEnd w:id="268"/>
+      <w:bookmarkEnd w:id="269"/>
       <w:r>
         <w:t>.</w:t>
       </w:r>
@@ -6486,7 +6491,7 @@
                     <a:blip r:embed="rId15">
                       <a:extLst>
                         <a:ext uri="{28A0092B-C50C-407E-A947-70E740481C1C}">
-                          <a14:useLocalDpi xmlns:a14="http://schemas.microsoft.com/office/drawing/2010/main" xmlns:wps="http://schemas.microsoft.com/office/word/2010/wordprocessingShape" xmlns:wpi="http://schemas.microsoft.com/office/word/2010/wordprocessingInk" xmlns:wpg="http://schemas.microsoft.com/office/word/2010/wordprocessingGroup" xmlns:w14="http://schemas.microsoft.com/office/word/2010/wordml" xmlns:w="http://schemas.openxmlformats.org/wordprocessingml/2006/main" xmlns:w10="urn:schemas-microsoft-com:office:word" xmlns:wp14="http://schemas.microsoft.com/office/word/2010/wordprocessingDrawing" xmlns:v="urn:schemas-microsoft-com:vml" xmlns:o="urn:schemas-microsoft-com:office:office" xmlns:mc="http://schemas.openxmlformats.org/markup-compatibility/2006" xmlns:wpc="http://schemas.microsoft.com/office/word/2010/wordprocessingCanvas" xmlns="" val="0"/>
+                          <a14:useLocalDpi xmlns="" xmlns:wpc="http://schemas.microsoft.com/office/word/2010/wordprocessingCanvas" xmlns:mc="http://schemas.openxmlformats.org/markup-compatibility/2006" xmlns:o="urn:schemas-microsoft-com:office:office" xmlns:v="urn:schemas-microsoft-com:vml" xmlns:wp14="http://schemas.microsoft.com/office/word/2010/wordprocessingDrawing" xmlns:w10="urn:schemas-microsoft-com:office:word" xmlns:w="http://schemas.openxmlformats.org/wordprocessingml/2006/main" xmlns:w14="http://schemas.microsoft.com/office/word/2010/wordml" xmlns:wpg="http://schemas.microsoft.com/office/word/2010/wordprocessingGroup" xmlns:wpi="http://schemas.microsoft.com/office/word/2010/wordprocessingInk" xmlns:wps="http://schemas.microsoft.com/office/word/2010/wordprocessingShape" xmlns:a14="http://schemas.microsoft.com/office/drawing/2010/main" val="0"/>
                         </a:ext>
                       </a:extLst>
                     </a:blip>
@@ -6521,7 +6526,7 @@
         <w:framePr w:hSpace="144" w:vSpace="144" w:wrap="around" w:hAnchor="text" w:xAlign="center" w:yAlign="bottom"/>
         <w:jc w:val="both"/>
       </w:pPr>
-      <w:bookmarkStart w:id="269" w:name="_Ref341965572"/>
+      <w:bookmarkStart w:id="270" w:name="_Ref341965572"/>
       <w:proofErr w:type="gramStart"/>
       <w:r>
         <w:t xml:space="preserve">Figure </w:t>
@@ -6544,7 +6549,7 @@
       <w:r>
         <w:fldChar w:fldCharType="end"/>
       </w:r>
-      <w:bookmarkEnd w:id="269"/>
+      <w:bookmarkEnd w:id="270"/>
       <w:r>
         <w:t>.</w:t>
       </w:r>
@@ -6559,7 +6564,7 @@
       <w:proofErr w:type="gramEnd"/>
     </w:p>
     <w:p>
-      <w:ins w:id="270" w:author="Kohwalter" w:date="2012-12-07T19:15:00Z">
+      <w:ins w:id="271" w:author="Kohwalter" w:date="2012-12-07T19:15:00Z">
         <w:r>
           <w:t>The last</w:t>
         </w:r>
@@ -6579,7 +6584,7 @@
       <w:r>
         <w:t xml:space="preserve">electing the desired </w:t>
       </w:r>
-      <w:ins w:id="271" w:author="Kohwalter" w:date="2012-12-07T11:44:00Z">
+      <w:ins w:id="272" w:author="Kohwalter" w:date="2012-12-07T11:44:00Z">
         <w:r>
           <w:t>attribute</w:t>
         </w:r>
@@ -6614,27 +6619,27 @@
       <w:r>
         <w:t xml:space="preserve"> according to their respective values. </w:t>
       </w:r>
-      <w:ins w:id="272" w:author="Kohwalter" w:date="2012-12-07T14:45:00Z">
+      <w:ins w:id="273" w:author="Kohwalter" w:date="2012-12-07T14:45:00Z">
         <w:r>
           <w:t xml:space="preserve">It is used the </w:t>
         </w:r>
       </w:ins>
-      <w:ins w:id="273" w:author="Kohwalter" w:date="2012-12-07T11:42:00Z">
+      <w:ins w:id="274" w:author="Kohwalter" w:date="2012-12-07T11:42:00Z">
         <w:r>
           <w:t>traffic light rating system, which</w:t>
         </w:r>
       </w:ins>
-      <w:ins w:id="274" w:author="Kohwalter" w:date="2012-12-07T11:43:00Z">
+      <w:ins w:id="275" w:author="Kohwalter" w:date="2012-12-07T11:43:00Z">
         <w:r>
           <w:t xml:space="preserve"> indicates the status of the variable using red, </w:t>
         </w:r>
       </w:ins>
-      <w:ins w:id="275" w:author="Kohwalter" w:date="2012-12-07T14:46:00Z">
+      <w:ins w:id="276" w:author="Kohwalter" w:date="2012-12-07T14:46:00Z">
         <w:r>
           <w:t>yellow</w:t>
         </w:r>
       </w:ins>
-      <w:ins w:id="276" w:author="Kohwalter" w:date="2012-12-07T11:43:00Z">
+      <w:ins w:id="277" w:author="Kohwalter" w:date="2012-12-07T11:43:00Z">
         <w:r>
           <w:t xml:space="preserve"> or green color.</w:t>
         </w:r>
@@ -6678,7 +6683,7 @@
       <w:r>
         <w:t>easier to identify situations where he might have had trouble</w:t>
       </w:r>
-      <w:ins w:id="277" w:author="Kohwalter" w:date="2012-12-07T14:46:00Z">
+      <w:ins w:id="278" w:author="Kohwalter" w:date="2012-12-07T14:46:00Z">
         <w:r>
           <w:t xml:space="preserve"> (red color)</w:t>
         </w:r>
@@ -6739,7 +6744,7 @@
       <w:r>
         <w:t xml:space="preserve"> interact with the provenance graph</w:t>
       </w:r>
-      <w:ins w:id="278" w:author="Kohwalter" w:date="2012-12-07T18:33:00Z">
+      <w:ins w:id="279" w:author="Kohwalter" w:date="2012-12-07T18:33:00Z">
         <w:r>
           <w:t>, i</w:t>
         </w:r>
@@ -6756,7 +6761,7 @@
       <w:r>
         <w:t xml:space="preserve">impact in the story or </w:t>
       </w:r>
-      <w:ins w:id="279" w:author="Kohwalter" w:date="2012-12-07T18:34:00Z">
+      <w:ins w:id="280" w:author="Kohwalter" w:date="2012-12-07T18:34:00Z">
         <w:r>
           <w:t>in the</w:t>
         </w:r>
@@ -6773,12 +6778,12 @@
       <w:r>
         <w:t>analysis</w:t>
       </w:r>
-      <w:ins w:id="280" w:author="Kohwalter" w:date="2012-12-07T18:34:00Z">
+      <w:ins w:id="281" w:author="Kohwalter" w:date="2012-12-07T18:34:00Z">
         <w:r>
           <w:t xml:space="preserve">. </w:t>
         </w:r>
       </w:ins>
-      <w:ins w:id="281" w:author="Kohwalter" w:date="2012-12-07T18:36:00Z">
+      <w:ins w:id="282" w:author="Kohwalter" w:date="2012-12-07T18:36:00Z">
         <w:r>
           <w:t>It is also possible to hide</w:t>
         </w:r>
@@ -7068,7 +7073,7 @@
       <w:r>
         <w:t xml:space="preserve">Note however that </w:t>
       </w:r>
-      <w:ins w:id="282" w:author="Kohwalter" w:date="2012-12-10T20:14:00Z">
+      <w:ins w:id="283" w:author="Kohwalter" w:date="2012-12-10T20:14:00Z">
         <w:r>
           <w:t>Proof Viewer</w:t>
         </w:r>
@@ -7088,7 +7093,7 @@
       <w:r>
         <w:t xml:space="preserve">. </w:t>
       </w:r>
-      <w:ins w:id="283" w:author="Kohwalter" w:date="2012-12-07T11:15:00Z">
+      <w:ins w:id="284" w:author="Kohwalter" w:date="2012-12-07T11:15:00Z">
         <w:r>
           <w:t>P</w:t>
         </w:r>
@@ -7096,7 +7101,7 @@
       <w:r>
         <w:t>rovid</w:t>
       </w:r>
-      <w:ins w:id="284" w:author="Kohwalter" w:date="2012-12-07T11:15:00Z">
+      <w:ins w:id="285" w:author="Kohwalter" w:date="2012-12-07T11:15:00Z">
         <w:r>
           <w:t>ing</w:t>
         </w:r>
@@ -7116,12 +7121,12 @@
       <w:r>
         <w:t xml:space="preserve"> is </w:t>
       </w:r>
-      <w:ins w:id="285" w:author="Kohwalter" w:date="2012-12-07T23:46:00Z">
+      <w:ins w:id="286" w:author="Kohwalter" w:date="2012-12-07T23:46:00Z">
         <w:r>
           <w:t>a</w:t>
         </w:r>
       </w:ins>
-      <w:ins w:id="286" w:author="Kohwalter" w:date="2012-12-07T11:15:00Z">
+      <w:ins w:id="287" w:author="Kohwalter" w:date="2012-12-07T11:15:00Z">
         <w:r>
           <w:t xml:space="preserve"> future work.</w:t>
         </w:r>
@@ -7192,11 +7197,11 @@
         <w:pStyle w:val="Heading1"/>
         <w:spacing w:before="120"/>
       </w:pPr>
-      <w:bookmarkStart w:id="287" w:name="_Ref342663293"/>
+      <w:bookmarkStart w:id="288" w:name="_Ref342663293"/>
       <w:r>
         <w:t>USAGE EXAMPLE</w:t>
       </w:r>
-      <w:bookmarkEnd w:id="287"/>
+      <w:bookmarkEnd w:id="288"/>
     </w:p>
     <w:p>
       <w:r>
@@ -7256,7 +7261,7 @@
       <w:r>
         <w:t>game named</w:t>
       </w:r>
-      <w:ins w:id="288" w:author="Kohwalter" w:date="2012-12-10T20:16:00Z">
+      <w:ins w:id="289" w:author="Kohwalter" w:date="2012-12-10T20:16:00Z">
         <w:r>
           <w:t xml:space="preserve"> SDM</w:t>
         </w:r>
@@ -7264,7 +7269,7 @@
       <w:r>
         <w:t xml:space="preserve"> </w:t>
       </w:r>
-      <w:ins w:id="289" w:author="Kohwalter" w:date="2012-12-10T20:16:00Z">
+      <w:ins w:id="290" w:author="Kohwalter" w:date="2012-12-10T20:16:00Z">
         <w:r>
           <w:t>(</w:t>
         </w:r>
@@ -7275,7 +7280,7 @@
         </w:rPr>
         <w:t>Software Development Manager</w:t>
       </w:r>
-      <w:ins w:id="290" w:author="Kohwalter" w:date="2012-12-10T20:16:00Z">
+      <w:ins w:id="291" w:author="Kohwalter" w:date="2012-12-10T20:16:00Z">
         <w:r>
           <w:t>)</w:t>
         </w:r>
@@ -7345,7 +7350,7 @@
                     <a:blip r:embed="rId16">
                       <a:extLst>
                         <a:ext uri="{28A0092B-C50C-407E-A947-70E740481C1C}">
-                          <a14:useLocalDpi xmlns:a14="http://schemas.microsoft.com/office/drawing/2010/main" xmlns:wps="http://schemas.microsoft.com/office/word/2010/wordprocessingShape" xmlns:wpi="http://schemas.microsoft.com/office/word/2010/wordprocessingInk" xmlns:wpg="http://schemas.microsoft.com/office/word/2010/wordprocessingGroup" xmlns:w14="http://schemas.microsoft.com/office/word/2010/wordml" xmlns:w="http://schemas.openxmlformats.org/wordprocessingml/2006/main" xmlns:w10="urn:schemas-microsoft-com:office:word" xmlns:wp14="http://schemas.microsoft.com/office/word/2010/wordprocessingDrawing" xmlns:v="urn:schemas-microsoft-com:vml" xmlns:o="urn:schemas-microsoft-com:office:office" xmlns:mc="http://schemas.openxmlformats.org/markup-compatibility/2006" xmlns:wpc="http://schemas.microsoft.com/office/word/2010/wordprocessingCanvas" xmlns="" val="0"/>
+                          <a14:useLocalDpi xmlns="" xmlns:wpc="http://schemas.microsoft.com/office/word/2010/wordprocessingCanvas" xmlns:mc="http://schemas.openxmlformats.org/markup-compatibility/2006" xmlns:o="urn:schemas-microsoft-com:office:office" xmlns:v="urn:schemas-microsoft-com:vml" xmlns:wp14="http://schemas.microsoft.com/office/word/2010/wordprocessingDrawing" xmlns:w10="urn:schemas-microsoft-com:office:word" xmlns:w="http://schemas.openxmlformats.org/wordprocessingml/2006/main" xmlns:w14="http://schemas.microsoft.com/office/word/2010/wordml" xmlns:wpg="http://schemas.microsoft.com/office/word/2010/wordprocessingGroup" xmlns:wpi="http://schemas.microsoft.com/office/word/2010/wordprocessingInk" xmlns:wps="http://schemas.microsoft.com/office/word/2010/wordprocessingShape" xmlns:a14="http://schemas.microsoft.com/office/drawing/2010/main" val="0"/>
                         </a:ext>
                       </a:extLst>
                     </a:blip>
@@ -7379,7 +7384,7 @@
         <w:pStyle w:val="Caption"/>
         <w:framePr w:hSpace="187" w:vSpace="144" w:wrap="around" w:hAnchor="text" w:xAlign="center" w:yAlign="bottom"/>
       </w:pPr>
-      <w:bookmarkStart w:id="291" w:name="_Ref341624046"/>
+      <w:bookmarkStart w:id="292" w:name="_Ref341624046"/>
       <w:proofErr w:type="gramStart"/>
       <w:r>
         <w:t xml:space="preserve">Figure </w:t>
@@ -7402,7 +7407,7 @@
       <w:r>
         <w:fldChar w:fldCharType="end"/>
       </w:r>
-      <w:bookmarkEnd w:id="291"/>
+      <w:bookmarkEnd w:id="292"/>
       <w:r>
         <w:t>.</w:t>
       </w:r>
@@ -7550,7 +7555,7 @@
         <w:pStyle w:val="Caption"/>
         <w:framePr w:hSpace="144" w:vSpace="144" w:wrap="around" w:hAnchor="text" w:xAlign="center" w:yAlign="bottom"/>
       </w:pPr>
-      <w:bookmarkStart w:id="292" w:name="_Ref341624199"/>
+      <w:bookmarkStart w:id="293" w:name="_Ref341624199"/>
       <w:proofErr w:type="gramStart"/>
       <w:r>
         <w:t xml:space="preserve">Figure </w:t>
@@ -7563,7 +7568,7 @@
           <w:t>8</w:t>
         </w:r>
       </w:fldSimple>
-      <w:bookmarkEnd w:id="292"/>
+      <w:bookmarkEnd w:id="293"/>
       <w:r>
         <w:t>.</w:t>
       </w:r>
@@ -7630,7 +7635,7 @@
       <w:r>
         <w:t>use</w:t>
       </w:r>
-      <w:ins w:id="293" w:author="Kohwalter" w:date="2012-12-10T20:17:00Z">
+      <w:ins w:id="294" w:author="Kohwalter" w:date="2012-12-10T20:17:00Z">
         <w:r>
           <w:t>s</w:t>
         </w:r>
@@ -7764,7 +7769,7 @@
       <w:r>
         <w:t xml:space="preserve"> </w:t>
       </w:r>
-      <w:ins w:id="294" w:author="Kohwalter" w:date="2012-12-07T17:14:00Z">
+      <w:ins w:id="295" w:author="Kohwalter" w:date="2012-12-07T17:14:00Z">
         <w:r>
           <w:t>illustrates new tasks available for each role</w:t>
         </w:r>
@@ -7772,62 +7777,62 @@
       <w:r>
         <w:t>.</w:t>
       </w:r>
-      <w:ins w:id="295" w:author="Kohwalter" w:date="2012-12-08T00:06:00Z">
+      <w:ins w:id="296" w:author="Kohwalter" w:date="2012-12-08T00:06:00Z">
         <w:r>
           <w:t xml:space="preserve"> P</w:t>
         </w:r>
       </w:ins>
-      <w:ins w:id="296" w:author="Kohwalter" w:date="2012-12-07T17:17:00Z">
+      <w:ins w:id="297" w:author="Kohwalter" w:date="2012-12-07T17:17:00Z">
         <w:r>
           <w:t>rogrammer</w:t>
         </w:r>
       </w:ins>
-      <w:ins w:id="297" w:author="Kohwalter" w:date="2012-12-08T00:06:00Z">
+      <w:ins w:id="298" w:author="Kohwalter" w:date="2012-12-08T00:06:00Z">
         <w:r>
           <w:t>s</w:t>
         </w:r>
       </w:ins>
-      <w:ins w:id="298" w:author="Kohwalter" w:date="2012-12-07T17:17:00Z">
+      <w:ins w:id="299" w:author="Kohwalter" w:date="2012-12-07T17:17:00Z">
         <w:r>
           <w:t xml:space="preserve"> </w:t>
         </w:r>
       </w:ins>
-      <w:ins w:id="299" w:author="Kohwalter" w:date="2012-12-08T00:06:00Z">
+      <w:ins w:id="300" w:author="Kohwalter" w:date="2012-12-08T00:06:00Z">
         <w:r>
           <w:t>are</w:t>
         </w:r>
       </w:ins>
-      <w:ins w:id="300" w:author="Kohwalter" w:date="2012-12-07T17:17:00Z">
+      <w:ins w:id="301" w:author="Kohwalter" w:date="2012-12-07T17:17:00Z">
         <w:r>
           <w:t xml:space="preserve"> now responsible for the software evolution and repair</w:t>
         </w:r>
       </w:ins>
-      <w:ins w:id="301" w:author="Kohwalter" w:date="2012-12-07T17:19:00Z">
+      <w:ins w:id="302" w:author="Kohwalter" w:date="2012-12-07T17:19:00Z">
         <w:r>
           <w:t xml:space="preserve">. </w:t>
         </w:r>
       </w:ins>
-      <w:ins w:id="302" w:author="Kohwalter" w:date="2012-12-10T20:19:00Z">
+      <w:ins w:id="303" w:author="Kohwalter" w:date="2012-12-10T20:19:00Z">
         <w:r>
           <w:t>Architects create</w:t>
         </w:r>
       </w:ins>
-      <w:ins w:id="303" w:author="Kohwalter" w:date="2012-12-07T17:19:00Z">
+      <w:ins w:id="304" w:author="Kohwalter" w:date="2012-12-07T17:19:00Z">
         <w:r>
           <w:t xml:space="preserve"> prototypes to aid the analyst during </w:t>
         </w:r>
       </w:ins>
-      <w:ins w:id="304" w:author="Kohwalter" w:date="2012-12-07T17:23:00Z">
+      <w:ins w:id="305" w:author="Kohwalter" w:date="2012-12-07T17:23:00Z">
         <w:r>
           <w:t>elicitation</w:t>
         </w:r>
       </w:ins>
-      <w:ins w:id="305" w:author="Kohwalter" w:date="2012-12-07T17:19:00Z">
+      <w:ins w:id="306" w:author="Kohwalter" w:date="2012-12-07T17:19:00Z">
         <w:r>
           <w:t xml:space="preserve"> as well as generate test cases. </w:t>
         </w:r>
       </w:ins>
-      <w:ins w:id="306" w:author="Kohwalter" w:date="2012-12-07T17:21:00Z">
+      <w:ins w:id="307" w:author="Kohwalter" w:date="2012-12-07T17:21:00Z">
         <w:r>
           <w:t>Analysts have</w:t>
         </w:r>
@@ -7835,32 +7840,32 @@
           <w:t xml:space="preserve"> new task</w:t>
         </w:r>
       </w:ins>
-      <w:ins w:id="307" w:author="Kohwalter" w:date="2012-12-10T20:19:00Z">
+      <w:ins w:id="308" w:author="Kohwalter" w:date="2012-12-10T20:19:00Z">
         <w:r>
           <w:t>s</w:t>
         </w:r>
       </w:ins>
-      <w:ins w:id="308" w:author="Kohwalter" w:date="2012-12-08T00:05:00Z">
+      <w:ins w:id="309" w:author="Kohwalter" w:date="2012-12-08T00:05:00Z">
         <w:r>
           <w:t>,</w:t>
         </w:r>
       </w:ins>
-      <w:ins w:id="309" w:author="Kohwalter" w:date="2012-12-07T17:21:00Z">
+      <w:ins w:id="310" w:author="Kohwalter" w:date="2012-12-07T17:21:00Z">
         <w:r>
           <w:t xml:space="preserve"> </w:t>
         </w:r>
       </w:ins>
-      <w:ins w:id="310" w:author="Kohwalter" w:date="2012-12-07T17:23:00Z">
+      <w:ins w:id="311" w:author="Kohwalter" w:date="2012-12-07T17:23:00Z">
         <w:r>
           <w:t>s</w:t>
         </w:r>
       </w:ins>
-      <w:ins w:id="311" w:author="Kohwalter" w:date="2012-12-07T17:22:00Z">
+      <w:ins w:id="312" w:author="Kohwalter" w:date="2012-12-07T17:22:00Z">
         <w:r>
           <w:t>pecification</w:t>
         </w:r>
       </w:ins>
-      <w:ins w:id="312" w:author="Kohwalter" w:date="2012-12-08T00:05:00Z">
+      <w:ins w:id="313" w:author="Kohwalter" w:date="2012-12-08T00:05:00Z">
         <w:r>
           <w:t xml:space="preserve"> and</w:t>
         </w:r>
@@ -7868,52 +7873,52 @@
           <w:t xml:space="preserve"> test cases</w:t>
         </w:r>
       </w:ins>
-      <w:ins w:id="313" w:author="Kohwalter" w:date="2012-12-10T20:20:00Z">
+      <w:ins w:id="314" w:author="Kohwalter" w:date="2012-12-10T20:20:00Z">
         <w:r>
           <w:t xml:space="preserve"> generation</w:t>
         </w:r>
       </w:ins>
-      <w:ins w:id="314" w:author="Kohwalter" w:date="2012-12-07T17:21:00Z">
+      <w:ins w:id="315" w:author="Kohwalter" w:date="2012-12-07T17:21:00Z">
         <w:r>
           <w:t xml:space="preserve">. </w:t>
         </w:r>
       </w:ins>
-      <w:ins w:id="315" w:author="Kohwalter" w:date="2012-12-08T00:05:00Z">
+      <w:ins w:id="316" w:author="Kohwalter" w:date="2012-12-08T00:05:00Z">
         <w:r>
           <w:t>L</w:t>
         </w:r>
       </w:ins>
-      <w:ins w:id="316" w:author="Kohwalter" w:date="2012-12-07T17:21:00Z">
+      <w:ins w:id="317" w:author="Kohwalter" w:date="2012-12-07T17:21:00Z">
         <w:r>
           <w:t xml:space="preserve">astly, the manager had his </w:t>
         </w:r>
       </w:ins>
-      <w:ins w:id="317" w:author="Kohwalter" w:date="2012-12-07T17:22:00Z">
+      <w:ins w:id="318" w:author="Kohwalter" w:date="2012-12-07T17:22:00Z">
         <w:r>
           <w:t xml:space="preserve">aiding </w:t>
         </w:r>
       </w:ins>
-      <w:ins w:id="318" w:author="Kohwalter" w:date="2012-12-07T17:21:00Z">
+      <w:ins w:id="319" w:author="Kohwalter" w:date="2012-12-07T17:21:00Z">
         <w:r>
           <w:t>task divided in</w:t>
         </w:r>
       </w:ins>
-      <w:ins w:id="319" w:author="Kohwalter" w:date="2012-12-07T17:23:00Z">
+      <w:ins w:id="320" w:author="Kohwalter" w:date="2012-12-07T17:23:00Z">
         <w:r>
           <w:t>to</w:t>
         </w:r>
       </w:ins>
-      <w:ins w:id="320" w:author="Kohwalter" w:date="2012-12-07T17:21:00Z">
+      <w:ins w:id="321" w:author="Kohwalter" w:date="2012-12-07T17:21:00Z">
         <w:r>
           <w:t xml:space="preserve"> three</w:t>
         </w:r>
       </w:ins>
-      <w:ins w:id="321" w:author="Kohwalter" w:date="2012-12-07T17:22:00Z">
+      <w:ins w:id="322" w:author="Kohwalter" w:date="2012-12-07T17:22:00Z">
         <w:r>
           <w:t xml:space="preserve"> different types</w:t>
         </w:r>
       </w:ins>
-      <w:ins w:id="322" w:author="Kohwalter" w:date="2012-12-07T17:21:00Z">
+      <w:ins w:id="323" w:author="Kohwalter" w:date="2012-12-07T17:21:00Z">
         <w:r>
           <w:t>.</w:t>
         </w:r>
@@ -8135,12 +8140,12 @@
       <w:r>
         <w:t xml:space="preserve"> </w:t>
       </w:r>
-      <w:ins w:id="323" w:author="Kohwalter" w:date="2012-12-07T11:49:00Z">
+      <w:ins w:id="324" w:author="Kohwalter" w:date="2012-12-07T11:49:00Z">
         <w:r>
           <w:t xml:space="preserve">information </w:t>
         </w:r>
       </w:ins>
-      <w:ins w:id="324" w:author="Kohwalter" w:date="2012-12-07T11:51:00Z">
+      <w:ins w:id="325" w:author="Kohwalter" w:date="2012-12-07T11:51:00Z">
         <w:r>
           <w:t>about its</w:t>
         </w:r>
@@ -8148,12 +8153,12 @@
       <w:r>
         <w:t xml:space="preserve"> execut</w:t>
       </w:r>
-      <w:ins w:id="325" w:author="Kohwalter" w:date="2012-12-07T11:51:00Z">
+      <w:ins w:id="326" w:author="Kohwalter" w:date="2012-12-07T11:51:00Z">
         <w:r>
           <w:t>ion</w:t>
         </w:r>
       </w:ins>
-      <w:ins w:id="326" w:author="Kohwalter" w:date="2012-12-07T11:50:00Z">
+      <w:ins w:id="327" w:author="Kohwalter" w:date="2012-12-07T11:50:00Z">
         <w:r>
           <w:t xml:space="preserve">. Such as </w:t>
         </w:r>
@@ -8161,7 +8166,7 @@
       <w:r>
         <w:t>who executed it</w:t>
       </w:r>
-      <w:ins w:id="327" w:author="Kohwalter" w:date="2012-12-10T20:20:00Z">
+      <w:ins w:id="328" w:author="Kohwalter" w:date="2012-12-10T20:20:00Z">
         <w:r>
           <w:t>,</w:t>
         </w:r>
@@ -8169,7 +8174,7 @@
       <w:r>
         <w:t xml:space="preserve"> which task</w:t>
       </w:r>
-      <w:ins w:id="328" w:author="Kohwalter" w:date="2012-12-07T11:52:00Z">
+      <w:ins w:id="329" w:author="Kohwalter" w:date="2012-12-07T11:52:00Z">
         <w:r>
           <w:t xml:space="preserve"> and</w:t>
         </w:r>
@@ -8177,7 +8182,7 @@
       <w:r>
         <w:t xml:space="preserve"> role </w:t>
       </w:r>
-      <w:ins w:id="329" w:author="Kohwalter" w:date="2012-12-07T11:49:00Z">
+      <w:ins w:id="330" w:author="Kohwalter" w:date="2012-12-07T11:49:00Z">
         <w:r>
           <w:t xml:space="preserve">the employee </w:t>
         </w:r>
@@ -8185,7 +8190,7 @@
       <w:r>
         <w:t xml:space="preserve">was occupying, </w:t>
       </w:r>
-      <w:ins w:id="330" w:author="Kohwalter" w:date="2012-12-10T20:21:00Z">
+      <w:ins w:id="331" w:author="Kohwalter" w:date="2012-12-10T20:21:00Z">
         <w:r>
           <w:t xml:space="preserve">as well as the </w:t>
         </w:r>
@@ -8193,17 +8198,17 @@
       <w:r>
         <w:t xml:space="preserve">current morale and stamina </w:t>
       </w:r>
-      <w:ins w:id="331" w:author="Kohwalter" w:date="2012-12-10T20:21:00Z">
+      <w:ins w:id="332" w:author="Kohwalter" w:date="2012-12-10T20:21:00Z">
         <w:r>
           <w:t>stats. Work</w:t>
         </w:r>
       </w:ins>
-      <w:ins w:id="332" w:author="Kohwalter" w:date="2012-12-10T20:22:00Z">
+      <w:ins w:id="333" w:author="Kohwalter" w:date="2012-12-10T20:22:00Z">
         <w:r>
           <w:t>ed</w:t>
         </w:r>
       </w:ins>
-      <w:ins w:id="333" w:author="Kohwalter" w:date="2012-12-10T20:21:00Z">
+      <w:ins w:id="334" w:author="Kohwalter" w:date="2012-12-10T20:21:00Z">
         <w:r>
           <w:t xml:space="preserve"> hours</w:t>
         </w:r>
@@ -8211,7 +8216,7 @@
       <w:r>
         <w:t xml:space="preserve"> </w:t>
       </w:r>
-      <w:ins w:id="334" w:author="Kohwalter" w:date="2012-12-07T11:50:00Z">
+      <w:ins w:id="335" w:author="Kohwalter" w:date="2012-12-07T11:50:00Z">
         <w:r>
           <w:t>and</w:t>
         </w:r>
@@ -8219,12 +8224,12 @@
       <w:r>
         <w:t xml:space="preserve"> credits spent to execute the action</w:t>
       </w:r>
-      <w:ins w:id="335" w:author="Kohwalter" w:date="2012-12-10T20:22:00Z">
+      <w:ins w:id="336" w:author="Kohwalter" w:date="2012-12-10T20:22:00Z">
         <w:r>
           <w:t xml:space="preserve"> are also stored</w:t>
         </w:r>
       </w:ins>
-      <w:ins w:id="336" w:author="Kohwalter" w:date="2012-12-07T11:50:00Z">
+      <w:ins w:id="337" w:author="Kohwalter" w:date="2012-12-07T11:50:00Z">
         <w:r>
           <w:t xml:space="preserve">. Lastly, </w:t>
         </w:r>
@@ -8350,7 +8355,7 @@
       <w:r>
         <w:t xml:space="preserve"> </w:t>
       </w:r>
-      <w:ins w:id="337" w:author="Kohwalter" w:date="2012-12-07T11:55:00Z">
+      <w:ins w:id="338" w:author="Kohwalter" w:date="2012-12-07T11:55:00Z">
         <w:r>
           <w:t>project information</w:t>
         </w:r>
@@ -8358,12 +8363,12 @@
           <w:t xml:space="preserve"> </w:t>
         </w:r>
       </w:ins>
-      <w:ins w:id="338" w:author="Kohwalter" w:date="2012-12-10T20:23:00Z">
+      <w:ins w:id="339" w:author="Kohwalter" w:date="2012-12-10T20:23:00Z">
         <w:r>
           <w:t>s</w:t>
         </w:r>
       </w:ins>
-      <w:ins w:id="339" w:author="Kohwalter" w:date="2012-12-07T11:55:00Z">
+      <w:ins w:id="340" w:author="Kohwalter" w:date="2012-12-07T11:55:00Z">
         <w:r>
           <w:t>uch as</w:t>
         </w:r>
@@ -8383,7 +8388,7 @@
       <w:r>
         <w:t>produced</w:t>
       </w:r>
-      <w:ins w:id="340" w:author="Kohwalter" w:date="2012-12-07T11:55:00Z">
+      <w:ins w:id="341" w:author="Kohwalter" w:date="2012-12-07T11:55:00Z">
         <w:r>
           <w:t xml:space="preserve"> and</w:t>
         </w:r>
@@ -8409,7 +8414,7 @@
       <w:r>
         <w:t xml:space="preserve"> and the state of each type of bugs </w:t>
       </w:r>
-      <w:ins w:id="341" w:author="Kohwalter" w:date="2012-12-07T11:58:00Z">
+      <w:ins w:id="342" w:author="Kohwalter" w:date="2012-12-07T11:58:00Z">
         <w:r>
           <w:t>in the software</w:t>
         </w:r>
@@ -8447,12 +8452,12 @@
       <w:r>
         <w:t xml:space="preserve">the data shown in </w:t>
       </w:r>
-      <w:del w:id="342" w:author="Kohwalter" w:date="2012-12-10T20:24:00Z">
+      <w:del w:id="343" w:author="Kohwalter" w:date="2012-12-10T20:24:00Z">
         <w:r>
           <w:delText>the provenance graph</w:delText>
         </w:r>
       </w:del>
-      <w:ins w:id="343" w:author="Kohwalter" w:date="2012-12-10T20:24:00Z">
+      <w:ins w:id="344" w:author="Kohwalter" w:date="2012-12-10T20:24:00Z">
         <w:r>
           <w:t>Proof Viewer</w:t>
         </w:r>
@@ -8527,7 +8532,7 @@
                     <a:blip r:embed="rId18">
                       <a:extLst>
                         <a:ext uri="{28A0092B-C50C-407E-A947-70E740481C1C}">
-                          <a14:useLocalDpi xmlns:a14="http://schemas.microsoft.com/office/drawing/2010/main" xmlns:wps="http://schemas.microsoft.com/office/word/2010/wordprocessingShape" xmlns:wpi="http://schemas.microsoft.com/office/word/2010/wordprocessingInk" xmlns:wpg="http://schemas.microsoft.com/office/word/2010/wordprocessingGroup" xmlns:w14="http://schemas.microsoft.com/office/word/2010/wordml" xmlns:w="http://schemas.openxmlformats.org/wordprocessingml/2006/main" xmlns:w10="urn:schemas-microsoft-com:office:word" xmlns:wp14="http://schemas.microsoft.com/office/word/2010/wordprocessingDrawing" xmlns:v="urn:schemas-microsoft-com:vml" xmlns:o="urn:schemas-microsoft-com:office:office" xmlns:mc="http://schemas.openxmlformats.org/markup-compatibility/2006" xmlns:wpc="http://schemas.microsoft.com/office/word/2010/wordprocessingCanvas" xmlns="" val="0"/>
+                          <a14:useLocalDpi xmlns="" xmlns:wpc="http://schemas.microsoft.com/office/word/2010/wordprocessingCanvas" xmlns:mc="http://schemas.openxmlformats.org/markup-compatibility/2006" xmlns:o="urn:schemas-microsoft-com:office:office" xmlns:v="urn:schemas-microsoft-com:vml" xmlns:wp14="http://schemas.microsoft.com/office/word/2010/wordprocessingDrawing" xmlns:w10="urn:schemas-microsoft-com:office:word" xmlns:w="http://schemas.openxmlformats.org/wordprocessingml/2006/main" xmlns:w14="http://schemas.microsoft.com/office/word/2010/wordml" xmlns:wpg="http://schemas.microsoft.com/office/word/2010/wordprocessingGroup" xmlns:wpi="http://schemas.microsoft.com/office/word/2010/wordprocessingInk" xmlns:wps="http://schemas.microsoft.com/office/word/2010/wordprocessingShape" xmlns:a14="http://schemas.microsoft.com/office/drawing/2010/main" val="0"/>
                         </a:ext>
                       </a:extLst>
                     </a:blip>
@@ -8562,7 +8567,7 @@
         <w:framePr w:hSpace="144" w:vSpace="144" w:wrap="around" w:hAnchor="text" w:xAlign="center" w:yAlign="top"/>
         <w:jc w:val="both"/>
       </w:pPr>
-      <w:bookmarkStart w:id="344" w:name="_Ref341884729"/>
+      <w:bookmarkStart w:id="345" w:name="_Ref341884729"/>
       <w:proofErr w:type="gramStart"/>
       <w:r>
         <w:t xml:space="preserve">Figure </w:t>
@@ -8585,7 +8590,7 @@
       <w:r>
         <w:fldChar w:fldCharType="end"/>
       </w:r>
-      <w:bookmarkEnd w:id="344"/>
+      <w:bookmarkEnd w:id="345"/>
       <w:r>
         <w:t>.</w:t>
       </w:r>
@@ -8750,7 +8755,7 @@
       <w:r>
         <w:t xml:space="preserve"> exported </w:t>
       </w:r>
-      <w:ins w:id="345" w:author="Kohwalter" w:date="2012-12-07T23:57:00Z">
+      <w:ins w:id="346" w:author="Kohwalter" w:date="2012-12-07T23:57:00Z">
         <w:r>
           <w:t xml:space="preserve">to </w:t>
         </w:r>
@@ -8761,7 +8766,7 @@
           <w:t>P</w:t>
         </w:r>
       </w:ins>
-      <w:ins w:id="346" w:author="Kohwalter" w:date="2012-12-10T20:25:00Z">
+      <w:ins w:id="347" w:author="Kohwalter" w:date="2012-12-10T20:25:00Z">
         <w:r>
           <w:rPr>
             <w:i/>
@@ -8769,7 +8774,7 @@
           <w:t>ro</w:t>
         </w:r>
       </w:ins>
-      <w:ins w:id="347" w:author="Kohwalter" w:date="2012-12-07T23:57:00Z">
+      <w:ins w:id="348" w:author="Kohwalter" w:date="2012-12-07T23:57:00Z">
         <w:r>
           <w:rPr>
             <w:i/>
@@ -8821,7 +8826,7 @@
                     <a:blip r:embed="rId19">
                       <a:extLst>
                         <a:ext uri="{28A0092B-C50C-407E-A947-70E740481C1C}">
-                          <a14:useLocalDpi xmlns:a14="http://schemas.microsoft.com/office/drawing/2010/main" xmlns:wps="http://schemas.microsoft.com/office/word/2010/wordprocessingShape" xmlns:wpi="http://schemas.microsoft.com/office/word/2010/wordprocessingInk" xmlns:wpg="http://schemas.microsoft.com/office/word/2010/wordprocessingGroup" xmlns:w14="http://schemas.microsoft.com/office/word/2010/wordml" xmlns:w="http://schemas.openxmlformats.org/wordprocessingml/2006/main" xmlns:w10="urn:schemas-microsoft-com:office:word" xmlns:wp14="http://schemas.microsoft.com/office/word/2010/wordprocessingDrawing" xmlns:v="urn:schemas-microsoft-com:vml" xmlns:o="urn:schemas-microsoft-com:office:office" xmlns:mc="http://schemas.openxmlformats.org/markup-compatibility/2006" xmlns:wpc="http://schemas.microsoft.com/office/word/2010/wordprocessingCanvas" xmlns="" val="0"/>
+                          <a14:useLocalDpi xmlns="" xmlns:wpc="http://schemas.microsoft.com/office/word/2010/wordprocessingCanvas" xmlns:mc="http://schemas.openxmlformats.org/markup-compatibility/2006" xmlns:o="urn:schemas-microsoft-com:office:office" xmlns:v="urn:schemas-microsoft-com:vml" xmlns:wp14="http://schemas.microsoft.com/office/word/2010/wordprocessingDrawing" xmlns:w10="urn:schemas-microsoft-com:office:word" xmlns:w="http://schemas.openxmlformats.org/wordprocessingml/2006/main" xmlns:w14="http://schemas.microsoft.com/office/word/2010/wordml" xmlns:wpg="http://schemas.microsoft.com/office/word/2010/wordprocessingGroup" xmlns:wpi="http://schemas.microsoft.com/office/word/2010/wordprocessingInk" xmlns:wps="http://schemas.microsoft.com/office/word/2010/wordprocessingShape" xmlns:a14="http://schemas.microsoft.com/office/drawing/2010/main" val="0"/>
                         </a:ext>
                       </a:extLst>
                     </a:blip>
@@ -8855,7 +8860,7 @@
         <w:pStyle w:val="Caption"/>
         <w:framePr w:hSpace="187" w:vSpace="144" w:wrap="around" w:vAnchor="page" w:hAnchor="page" w:x="6340" w:y="1207" w:anchorLock="1"/>
       </w:pPr>
-      <w:bookmarkStart w:id="348" w:name="_Ref342049382"/>
+      <w:bookmarkStart w:id="349" w:name="_Ref342049382"/>
       <w:proofErr w:type="gramStart"/>
       <w:r>
         <w:t xml:space="preserve">Figure </w:t>
@@ -8878,7 +8883,7 @@
       <w:r>
         <w:fldChar w:fldCharType="end"/>
       </w:r>
-      <w:bookmarkEnd w:id="348"/>
+      <w:bookmarkEnd w:id="349"/>
       <w:r>
         <w:t>.</w:t>
       </w:r>
@@ -8923,7 +8928,7 @@
                     <a:blip r:embed="rId20">
                       <a:extLst>
                         <a:ext uri="{28A0092B-C50C-407E-A947-70E740481C1C}">
-                          <a14:useLocalDpi xmlns:a14="http://schemas.microsoft.com/office/drawing/2010/main" xmlns:wps="http://schemas.microsoft.com/office/word/2010/wordprocessingShape" xmlns:wpi="http://schemas.microsoft.com/office/word/2010/wordprocessingInk" xmlns:wpg="http://schemas.microsoft.com/office/word/2010/wordprocessingGroup" xmlns:w14="http://schemas.microsoft.com/office/word/2010/wordml" xmlns:w="http://schemas.openxmlformats.org/wordprocessingml/2006/main" xmlns:w10="urn:schemas-microsoft-com:office:word" xmlns:wp14="http://schemas.microsoft.com/office/word/2010/wordprocessingDrawing" xmlns:v="urn:schemas-microsoft-com:vml" xmlns:o="urn:schemas-microsoft-com:office:office" xmlns:mc="http://schemas.openxmlformats.org/markup-compatibility/2006" xmlns:wpc="http://schemas.microsoft.com/office/word/2010/wordprocessingCanvas" xmlns="" val="0"/>
+                          <a14:useLocalDpi xmlns="" xmlns:wpc="http://schemas.microsoft.com/office/word/2010/wordprocessingCanvas" xmlns:mc="http://schemas.openxmlformats.org/markup-compatibility/2006" xmlns:o="urn:schemas-microsoft-com:office:office" xmlns:v="urn:schemas-microsoft-com:vml" xmlns:wp14="http://schemas.microsoft.com/office/word/2010/wordprocessingDrawing" xmlns:w10="urn:schemas-microsoft-com:office:word" xmlns:w="http://schemas.openxmlformats.org/wordprocessingml/2006/main" xmlns:w14="http://schemas.microsoft.com/office/word/2010/wordml" xmlns:wpg="http://schemas.microsoft.com/office/word/2010/wordprocessingGroup" xmlns:wpi="http://schemas.microsoft.com/office/word/2010/wordprocessingInk" xmlns:wps="http://schemas.microsoft.com/office/word/2010/wordprocessingShape" xmlns:a14="http://schemas.microsoft.com/office/drawing/2010/main" val="0"/>
                         </a:ext>
                       </a:extLst>
                     </a:blip>
@@ -8957,7 +8962,7 @@
         <w:pStyle w:val="Caption"/>
         <w:framePr w:hSpace="187" w:vSpace="144" w:wrap="around" w:vAnchor="page" w:hAnchor="page" w:x="6340" w:y="1207" w:anchorLock="1"/>
       </w:pPr>
-      <w:bookmarkStart w:id="349" w:name="_Ref342051048"/>
+      <w:bookmarkStart w:id="350" w:name="_Ref342051048"/>
       <w:proofErr w:type="gramStart"/>
       <w:r>
         <w:t xml:space="preserve">Figure </w:t>
@@ -8980,7 +8985,7 @@
       <w:r>
         <w:fldChar w:fldCharType="end"/>
       </w:r>
-      <w:bookmarkEnd w:id="349"/>
+      <w:bookmarkEnd w:id="350"/>
       <w:r>
         <w:t>.</w:t>
       </w:r>
@@ -9052,7 +9057,7 @@
       <w:r>
         <w:t xml:space="preserve">a </w:t>
       </w:r>
-      <w:ins w:id="354" w:author="Kohwalter" w:date="2012-12-07T14:37:00Z">
+      <w:ins w:id="355" w:author="Kohwalter" w:date="2012-12-07T14:37:00Z">
         <w:r>
           <w:t xml:space="preserve">scenario </w:t>
         </w:r>
@@ -9191,7 +9196,7 @@
       <w:r>
         <w:t xml:space="preserve">. In </w:t>
       </w:r>
-      <w:ins w:id="355" w:author="Kohwalter" w:date="2012-12-07T12:01:00Z">
+      <w:ins w:id="356" w:author="Kohwalter" w:date="2012-12-07T12:01:00Z">
         <w:r>
           <w:t xml:space="preserve">node </w:t>
         </w:r>
@@ -9241,7 +9246,7 @@
       <w:r>
         <w:t xml:space="preserve"> However, due to the hiring fee paid in </w:t>
       </w:r>
-      <w:ins w:id="356" w:author="Kohwalter" w:date="2012-12-07T12:01:00Z">
+      <w:ins w:id="357" w:author="Kohwalter" w:date="2012-12-07T12:01:00Z">
         <w:r>
           <w:t>node</w:t>
         </w:r>
@@ -9252,7 +9257,7 @@
       <w:r>
         <w:t xml:space="preserve">1 and the resources used by the staff in </w:t>
       </w:r>
-      <w:ins w:id="357" w:author="Kohwalter" w:date="2012-12-07T12:02:00Z">
+      <w:ins w:id="358" w:author="Kohwalter" w:date="2012-12-07T12:02:00Z">
         <w:r>
           <w:t xml:space="preserve">node </w:t>
         </w:r>
@@ -9287,7 +9292,7 @@
       <w:r>
         <w:t xml:space="preserve">. In </w:t>
       </w:r>
-      <w:ins w:id="358" w:author="Kohwalter" w:date="2012-12-07T12:02:00Z">
+      <w:ins w:id="359" w:author="Kohwalter" w:date="2012-12-07T12:02:00Z">
         <w:r>
           <w:t xml:space="preserve">node </w:t>
         </w:r>
@@ -9373,7 +9378,7 @@
       <w:r>
         <w:rPr>
           <w:i/>
-          <w:rPrChange w:id="359" w:author="Kohwalter" w:date="2012-12-10T20:26:00Z">
+          <w:rPrChange w:id="360" w:author="Kohwalter" w:date="2012-12-10T20:26:00Z">
             <w:rPr/>
           </w:rPrChange>
         </w:rPr>
@@ -9520,12 +9525,12 @@
         <w:lastRenderedPageBreak/>
         <w:t>illustrate</w:t>
       </w:r>
-      <w:ins w:id="360" w:author="Kohwalter" w:date="2012-12-10T20:27:00Z">
+      <w:ins w:id="361" w:author="Kohwalter" w:date="2012-12-10T20:27:00Z">
         <w:r>
           <w:t>s</w:t>
         </w:r>
       </w:ins>
-      <w:del w:id="361" w:author="Kohwalter" w:date="2012-12-10T20:27:00Z">
+      <w:del w:id="362" w:author="Kohwalter" w:date="2012-12-10T20:27:00Z">
         <w:r>
           <w:delText>d</w:delText>
         </w:r>
@@ -9533,7 +9538,7 @@
       <w:r>
         <w:t xml:space="preserve"> an example</w:t>
       </w:r>
-      <w:ins w:id="362" w:author="Kohwalter" w:date="2012-12-10T20:27:00Z">
+      <w:ins w:id="363" w:author="Kohwalter" w:date="2012-12-10T20:27:00Z">
         <w:r>
           <w:t xml:space="preserve"> scenario</w:t>
         </w:r>
@@ -9600,7 +9605,7 @@
       <w:r>
         <w:t xml:space="preserve"> we can see that the programmer’s productivity fluctuated throughout </w:t>
       </w:r>
-      <w:ins w:id="363" w:author="Kohwalter" w:date="2012-12-07T12:02:00Z">
+      <w:ins w:id="364" w:author="Kohwalter" w:date="2012-12-07T12:02:00Z">
         <w:r>
           <w:t xml:space="preserve">nodes </w:t>
         </w:r>
@@ -9614,7 +9619,7 @@
       <w:r>
         <w:t xml:space="preserve">, since his aid bonus did not have much variation. The variation from </w:t>
       </w:r>
-      <w:ins w:id="364" w:author="Kohwalter" w:date="2012-12-07T12:02:00Z">
+      <w:ins w:id="365" w:author="Kohwalter" w:date="2012-12-07T12:02:00Z">
         <w:r>
           <w:t xml:space="preserve">nodes </w:t>
         </w:r>
@@ -9628,7 +9633,7 @@
       <w:r>
         <w:t xml:space="preserve">he </w:t>
       </w:r>
-      <w:ins w:id="365" w:author="Kohwalter" w:date="2012-12-07T11:59:00Z">
+      <w:ins w:id="366" w:author="Kohwalter" w:date="2012-12-07T11:59:00Z">
         <w:r>
           <w:t xml:space="preserve">programmer </w:t>
         </w:r>
@@ -9642,22 +9647,22 @@
       <w:r>
         <w:t xml:space="preserve">There are three different types of tasks in the picture for the programmer: Test-driven, which has reduced productivity for more quality, design-code, which is treated as the default type of programming, and ad hoc, which increases productivity at the cost of quality. </w:t>
       </w:r>
-      <w:ins w:id="366" w:author="Kohwalter" w:date="2012-12-07T12:00:00Z">
+      <w:ins w:id="367" w:author="Kohwalter" w:date="2012-12-07T12:00:00Z">
         <w:r>
           <w:t xml:space="preserve">By analyzing node </w:t>
         </w:r>
       </w:ins>
-      <w:ins w:id="367" w:author="Kohwalter" w:date="2012-12-07T14:28:00Z">
+      <w:ins w:id="368" w:author="Kohwalter" w:date="2012-12-07T14:28:00Z">
         <w:r>
           <w:t>details</w:t>
         </w:r>
       </w:ins>
-      <w:ins w:id="368" w:author="Kohwalter" w:date="2012-12-07T12:00:00Z">
+      <w:ins w:id="369" w:author="Kohwalter" w:date="2012-12-07T12:00:00Z">
         <w:r>
           <w:t xml:space="preserve"> </w:t>
         </w:r>
       </w:ins>
-      <w:ins w:id="369" w:author="Kohwalter" w:date="2012-12-07T14:38:00Z">
+      <w:ins w:id="370" w:author="Kohwalter" w:date="2012-12-07T14:38:00Z">
         <w:r>
           <w:t>illustrated at</w:t>
         </w:r>
@@ -9686,7 +9691,7 @@
       <w:r>
         <w:fldChar w:fldCharType="end"/>
       </w:r>
-      <w:ins w:id="370" w:author="Kohwalter" w:date="2012-12-07T12:00:00Z">
+      <w:ins w:id="371" w:author="Kohwalter" w:date="2012-12-07T12:00:00Z">
         <w:r>
           <w:t>, the programmer</w:t>
         </w:r>
@@ -9694,7 +9699,7 @@
       <w:r>
         <w:t xml:space="preserve"> did a test-driven approach</w:t>
       </w:r>
-      <w:ins w:id="371" w:author="Kohwalter" w:date="2012-12-07T14:28:00Z">
+      <w:ins w:id="372" w:author="Kohwalter" w:date="2012-12-07T14:28:00Z">
         <w:r>
           <w:t xml:space="preserve"> in node 1</w:t>
         </w:r>
@@ -9734,7 +9739,7 @@
                     <a:blip r:embed="rId21">
                       <a:extLst>
                         <a:ext uri="{28A0092B-C50C-407E-A947-70E740481C1C}">
-                          <a14:useLocalDpi xmlns:a14="http://schemas.microsoft.com/office/drawing/2010/main" xmlns:wps="http://schemas.microsoft.com/office/word/2010/wordprocessingShape" xmlns:wpi="http://schemas.microsoft.com/office/word/2010/wordprocessingInk" xmlns:wpg="http://schemas.microsoft.com/office/word/2010/wordprocessingGroup" xmlns:w14="http://schemas.microsoft.com/office/word/2010/wordml" xmlns:w="http://schemas.openxmlformats.org/wordprocessingml/2006/main" xmlns:w10="urn:schemas-microsoft-com:office:word" xmlns:wp14="http://schemas.microsoft.com/office/word/2010/wordprocessingDrawing" xmlns:v="urn:schemas-microsoft-com:vml" xmlns:o="urn:schemas-microsoft-com:office:office" xmlns:mc="http://schemas.openxmlformats.org/markup-compatibility/2006" xmlns:wpc="http://schemas.microsoft.com/office/word/2010/wordprocessingCanvas" xmlns="" val="0"/>
+                          <a14:useLocalDpi xmlns="" xmlns:wpc="http://schemas.microsoft.com/office/word/2010/wordprocessingCanvas" xmlns:mc="http://schemas.openxmlformats.org/markup-compatibility/2006" xmlns:o="urn:schemas-microsoft-com:office:office" xmlns:v="urn:schemas-microsoft-com:vml" xmlns:wp14="http://schemas.microsoft.com/office/word/2010/wordprocessingDrawing" xmlns:w10="urn:schemas-microsoft-com:office:word" xmlns:w="http://schemas.openxmlformats.org/wordprocessingml/2006/main" xmlns:w14="http://schemas.microsoft.com/office/word/2010/wordml" xmlns:wpg="http://schemas.microsoft.com/office/word/2010/wordprocessingGroup" xmlns:wpi="http://schemas.microsoft.com/office/word/2010/wordprocessingInk" xmlns:wps="http://schemas.microsoft.com/office/word/2010/wordprocessingShape" xmlns:a14="http://schemas.microsoft.com/office/drawing/2010/main" val="0"/>
                         </a:ext>
                       </a:extLst>
                     </a:blip>
@@ -9768,7 +9773,7 @@
         <w:pStyle w:val="Caption"/>
         <w:framePr w:hSpace="144" w:vSpace="144" w:wrap="around" w:hAnchor="text" w:xAlign="center" w:yAlign="bottom" w:anchorLock="1"/>
       </w:pPr>
-      <w:bookmarkStart w:id="372" w:name="_Ref342055190"/>
+      <w:bookmarkStart w:id="373" w:name="_Ref342055190"/>
       <w:proofErr w:type="gramStart"/>
       <w:r>
         <w:t xml:space="preserve">Figure </w:t>
@@ -9791,7 +9796,7 @@
       <w:r>
         <w:fldChar w:fldCharType="end"/>
       </w:r>
-      <w:bookmarkEnd w:id="372"/>
+      <w:bookmarkEnd w:id="373"/>
       <w:r>
         <w:t>.</w:t>
       </w:r>
@@ -9862,7 +9867,7 @@
         <w:pStyle w:val="Caption"/>
         <w:framePr w:hSpace="144" w:vSpace="144" w:wrap="around" w:hAnchor="text" w:xAlign="center" w:yAlign="bottom" w:anchorLock="1"/>
       </w:pPr>
-      <w:bookmarkStart w:id="373" w:name="_Ref342653524"/>
+      <w:bookmarkStart w:id="374" w:name="_Ref342653524"/>
       <w:proofErr w:type="gramStart"/>
       <w:r>
         <w:t xml:space="preserve">Figure </w:t>
@@ -9885,7 +9890,7 @@
       <w:r>
         <w:fldChar w:fldCharType="end"/>
       </w:r>
-      <w:bookmarkEnd w:id="373"/>
+      <w:bookmarkEnd w:id="374"/>
       <w:r>
         <w:t>.</w:t>
       </w:r>
@@ -9922,7 +9927,7 @@
       <w:r>
         <w:t xml:space="preserve">In </w:t>
       </w:r>
-      <w:ins w:id="374" w:author="Kohwalter" w:date="2012-12-07T12:03:00Z">
+      <w:ins w:id="375" w:author="Kohwalter" w:date="2012-12-07T12:03:00Z">
         <w:r>
           <w:t xml:space="preserve">node </w:t>
         </w:r>
@@ -9939,7 +9944,7 @@
       <w:r>
         <w:t xml:space="preserve"> The change in </w:t>
       </w:r>
-      <w:ins w:id="375" w:author="Kohwalter" w:date="2012-12-07T12:03:00Z">
+      <w:ins w:id="376" w:author="Kohwalter" w:date="2012-12-07T12:03:00Z">
         <w:r>
           <w:t xml:space="preserve">node </w:t>
         </w:r>
@@ -10006,7 +10011,7 @@
                     <a:blip r:embed="rId23">
                       <a:extLst>
                         <a:ext uri="{28A0092B-C50C-407E-A947-70E740481C1C}">
-                          <a14:useLocalDpi xmlns:a14="http://schemas.microsoft.com/office/drawing/2010/main" xmlns:wps="http://schemas.microsoft.com/office/word/2010/wordprocessingShape" xmlns:wpi="http://schemas.microsoft.com/office/word/2010/wordprocessingInk" xmlns:wpg="http://schemas.microsoft.com/office/word/2010/wordprocessingGroup" xmlns:w14="http://schemas.microsoft.com/office/word/2010/wordml" xmlns:w="http://schemas.openxmlformats.org/wordprocessingml/2006/main" xmlns:w10="urn:schemas-microsoft-com:office:word" xmlns:wp14="http://schemas.microsoft.com/office/word/2010/wordprocessingDrawing" xmlns:v="urn:schemas-microsoft-com:vml" xmlns:o="urn:schemas-microsoft-com:office:office" xmlns:mc="http://schemas.openxmlformats.org/markup-compatibility/2006" xmlns:wpc="http://schemas.microsoft.com/office/word/2010/wordprocessingCanvas" xmlns="" val="0"/>
+                          <a14:useLocalDpi xmlns="" xmlns:wpc="http://schemas.microsoft.com/office/word/2010/wordprocessingCanvas" xmlns:mc="http://schemas.openxmlformats.org/markup-compatibility/2006" xmlns:o="urn:schemas-microsoft-com:office:office" xmlns:v="urn:schemas-microsoft-com:vml" xmlns:wp14="http://schemas.microsoft.com/office/word/2010/wordprocessingDrawing" xmlns:w10="urn:schemas-microsoft-com:office:word" xmlns:w="http://schemas.openxmlformats.org/wordprocessingml/2006/main" xmlns:w14="http://schemas.microsoft.com/office/word/2010/wordml" xmlns:wpg="http://schemas.microsoft.com/office/word/2010/wordprocessingGroup" xmlns:wpi="http://schemas.microsoft.com/office/word/2010/wordprocessingInk" xmlns:wps="http://schemas.microsoft.com/office/word/2010/wordprocessingShape" xmlns:a14="http://schemas.microsoft.com/office/drawing/2010/main" val="0"/>
                         </a:ext>
                       </a:extLst>
                     </a:blip>
@@ -10040,7 +10045,7 @@
         <w:pStyle w:val="Caption"/>
         <w:framePr w:hSpace="144" w:vSpace="144" w:wrap="around" w:hAnchor="page" w:x="6366" w:yAlign="bottom"/>
       </w:pPr>
-      <w:bookmarkStart w:id="376" w:name="_Ref342057094"/>
+      <w:bookmarkStart w:id="377" w:name="_Ref342057094"/>
       <w:proofErr w:type="gramStart"/>
       <w:r>
         <w:t xml:space="preserve">Figure </w:t>
@@ -10063,7 +10068,7 @@
       <w:r>
         <w:fldChar w:fldCharType="end"/>
       </w:r>
-      <w:bookmarkEnd w:id="376"/>
+      <w:bookmarkEnd w:id="377"/>
       <w:r>
         <w:t>.</w:t>
       </w:r>
@@ -10117,7 +10122,7 @@
                     <a:blip r:embed="rId24">
                       <a:extLst>
                         <a:ext uri="{28A0092B-C50C-407E-A947-70E740481C1C}">
-                          <a14:useLocalDpi xmlns:a14="http://schemas.microsoft.com/office/drawing/2010/main" xmlns:wps="http://schemas.microsoft.com/office/word/2010/wordprocessingShape" xmlns:wpi="http://schemas.microsoft.com/office/word/2010/wordprocessingInk" xmlns:wpg="http://schemas.microsoft.com/office/word/2010/wordprocessingGroup" xmlns:w14="http://schemas.microsoft.com/office/word/2010/wordml" xmlns:w="http://schemas.openxmlformats.org/wordprocessingml/2006/main" xmlns:w10="urn:schemas-microsoft-com:office:word" xmlns:wp14="http://schemas.microsoft.com/office/word/2010/wordprocessingDrawing" xmlns:v="urn:schemas-microsoft-com:vml" xmlns:o="urn:schemas-microsoft-com:office:office" xmlns:mc="http://schemas.openxmlformats.org/markup-compatibility/2006" xmlns:wpc="http://schemas.microsoft.com/office/word/2010/wordprocessingCanvas" xmlns="" val="0"/>
+                          <a14:useLocalDpi xmlns="" xmlns:wpc="http://schemas.microsoft.com/office/word/2010/wordprocessingCanvas" xmlns:mc="http://schemas.openxmlformats.org/markup-compatibility/2006" xmlns:o="urn:schemas-microsoft-com:office:office" xmlns:v="urn:schemas-microsoft-com:vml" xmlns:wp14="http://schemas.microsoft.com/office/word/2010/wordprocessingDrawing" xmlns:w10="urn:schemas-microsoft-com:office:word" xmlns:w="http://schemas.openxmlformats.org/wordprocessingml/2006/main" xmlns:w14="http://schemas.microsoft.com/office/word/2010/wordml" xmlns:wpg="http://schemas.microsoft.com/office/word/2010/wordprocessingGroup" xmlns:wpi="http://schemas.microsoft.com/office/word/2010/wordprocessingInk" xmlns:wps="http://schemas.microsoft.com/office/word/2010/wordprocessingShape" xmlns:a14="http://schemas.microsoft.com/office/drawing/2010/main" val="0"/>
                         </a:ext>
                       </a:extLst>
                     </a:blip>
@@ -10152,7 +10157,7 @@
         <w:framePr w:hSpace="144" w:vSpace="144" w:wrap="around" w:hAnchor="page" w:x="6366" w:yAlign="bottom"/>
         <w:jc w:val="center"/>
       </w:pPr>
-      <w:bookmarkStart w:id="377" w:name="_Ref342058250"/>
+      <w:bookmarkStart w:id="378" w:name="_Ref342058250"/>
       <w:proofErr w:type="gramStart"/>
       <w:r>
         <w:rPr>
@@ -10191,7 +10196,7 @@
         </w:rPr>
         <w:fldChar w:fldCharType="end"/>
       </w:r>
-      <w:bookmarkEnd w:id="377"/>
+      <w:bookmarkEnd w:id="378"/>
       <w:r>
         <w:rPr>
           <w:b/>
@@ -10266,7 +10271,7 @@
                     <a:blip r:embed="rId25">
                       <a:extLst>
                         <a:ext uri="{28A0092B-C50C-407E-A947-70E740481C1C}">
-                          <a14:useLocalDpi xmlns:a14="http://schemas.microsoft.com/office/drawing/2010/main" xmlns:wps="http://schemas.microsoft.com/office/word/2010/wordprocessingShape" xmlns:wpi="http://schemas.microsoft.com/office/word/2010/wordprocessingInk" xmlns:wpg="http://schemas.microsoft.com/office/word/2010/wordprocessingGroup" xmlns:w14="http://schemas.microsoft.com/office/word/2010/wordml" xmlns:w="http://schemas.openxmlformats.org/wordprocessingml/2006/main" xmlns:w10="urn:schemas-microsoft-com:office:word" xmlns:wp14="http://schemas.microsoft.com/office/word/2010/wordprocessingDrawing" xmlns:v="urn:schemas-microsoft-com:vml" xmlns:o="urn:schemas-microsoft-com:office:office" xmlns:mc="http://schemas.openxmlformats.org/markup-compatibility/2006" xmlns:wpc="http://schemas.microsoft.com/office/word/2010/wordprocessingCanvas" xmlns="" val="0"/>
+                          <a14:useLocalDpi xmlns="" xmlns:wpc="http://schemas.microsoft.com/office/word/2010/wordprocessingCanvas" xmlns:mc="http://schemas.openxmlformats.org/markup-compatibility/2006" xmlns:o="urn:schemas-microsoft-com:office:office" xmlns:v="urn:schemas-microsoft-com:vml" xmlns:wp14="http://schemas.microsoft.com/office/word/2010/wordprocessingDrawing" xmlns:w10="urn:schemas-microsoft-com:office:word" xmlns:w="http://schemas.openxmlformats.org/wordprocessingml/2006/main" xmlns:w14="http://schemas.microsoft.com/office/word/2010/wordml" xmlns:wpg="http://schemas.microsoft.com/office/word/2010/wordprocessingGroup" xmlns:wpi="http://schemas.microsoft.com/office/word/2010/wordprocessingInk" xmlns:wps="http://schemas.microsoft.com/office/word/2010/wordprocessingShape" xmlns:a14="http://schemas.microsoft.com/office/drawing/2010/main" val="0"/>
                         </a:ext>
                       </a:extLst>
                     </a:blip>
@@ -10300,7 +10305,7 @@
         <w:pStyle w:val="Caption"/>
         <w:framePr w:hSpace="144" w:vSpace="144" w:wrap="around" w:hAnchor="page" w:x="6366" w:yAlign="bottom"/>
       </w:pPr>
-      <w:bookmarkStart w:id="378" w:name="_Ref342058701"/>
+      <w:bookmarkStart w:id="379" w:name="_Ref342058701"/>
       <w:proofErr w:type="gramStart"/>
       <w:r>
         <w:t xml:space="preserve">Figure </w:t>
@@ -10323,7 +10328,7 @@
       <w:r>
         <w:fldChar w:fldCharType="end"/>
       </w:r>
-      <w:bookmarkEnd w:id="378"/>
+      <w:bookmarkEnd w:id="379"/>
       <w:r>
         <w:t>.</w:t>
       </w:r>
@@ -10419,7 +10424,7 @@
       <w:r>
         <w:t xml:space="preserve"> node in </w:t>
       </w:r>
-      <w:ins w:id="379" w:author="Kohwalter" w:date="2012-12-07T12:03:00Z">
+      <w:ins w:id="380" w:author="Kohwalter" w:date="2012-12-07T12:03:00Z">
         <w:r>
           <w:t xml:space="preserve">node </w:t>
         </w:r>
@@ -10427,7 +10432,7 @@
       <w:r>
         <w:t xml:space="preserve">3 is red, it means the employee is doing extra hours, which increases his productivity. From </w:t>
       </w:r>
-      <w:ins w:id="380" w:author="Kohwalter" w:date="2012-12-07T12:03:00Z">
+      <w:ins w:id="381" w:author="Kohwalter" w:date="2012-12-07T12:03:00Z">
         <w:r>
           <w:t>nodes</w:t>
         </w:r>
@@ -10444,7 +10449,7 @@
       <w:r>
         <w:t xml:space="preserve"> the change from </w:t>
       </w:r>
-      <w:ins w:id="381" w:author="Kohwalter" w:date="2012-12-07T12:03:00Z">
+      <w:ins w:id="382" w:author="Kohwalter" w:date="2012-12-07T12:03:00Z">
         <w:r>
           <w:t xml:space="preserve">nodes </w:t>
         </w:r>
@@ -10470,7 +10475,7 @@
       <w:r>
         <w:t xml:space="preserve">if we look at </w:t>
       </w:r>
-      <w:ins w:id="382" w:author="Kohwalter" w:date="2012-12-07T12:03:00Z">
+      <w:ins w:id="383" w:author="Kohwalter" w:date="2012-12-07T12:03:00Z">
         <w:r>
           <w:t xml:space="preserve">node </w:t>
         </w:r>
@@ -10483,7 +10488,7 @@
       <w:r>
         <w:t xml:space="preserve">The task performed at </w:t>
       </w:r>
-      <w:ins w:id="383" w:author="Kohwalter" w:date="2012-12-07T12:03:00Z">
+      <w:ins w:id="384" w:author="Kohwalter" w:date="2012-12-07T12:03:00Z">
         <w:r>
           <w:t>node</w:t>
         </w:r>
@@ -10494,7 +10499,7 @@
       <w:r>
         <w:t xml:space="preserve">4 was design-code, </w:t>
       </w:r>
-      <w:ins w:id="384" w:author="Kohwalter" w:date="2012-12-07T14:39:00Z">
+      <w:ins w:id="385" w:author="Kohwalter" w:date="2012-12-07T14:39:00Z">
         <w:r>
           <w:t xml:space="preserve">as showed by </w:t>
         </w:r>
@@ -10532,7 +10537,7 @@
       <w:r>
         <w:t xml:space="preserve">. In </w:t>
       </w:r>
-      <w:ins w:id="385" w:author="Kohwalter" w:date="2012-12-07T12:04:00Z">
+      <w:ins w:id="386" w:author="Kohwalter" w:date="2012-12-07T12:04:00Z">
         <w:r>
           <w:t>node</w:t>
         </w:r>
@@ -10546,7 +10551,7 @@
       <w:r>
         <w:t xml:space="preserve">, same as </w:t>
       </w:r>
-      <w:ins w:id="386" w:author="Kohwalter" w:date="2012-12-07T12:04:00Z">
+      <w:ins w:id="387" w:author="Kohwalter" w:date="2012-12-07T12:04:00Z">
         <w:r>
           <w:t xml:space="preserve">node </w:t>
         </w:r>
@@ -10586,7 +10591,7 @@
       <w:r>
         <w:t xml:space="preserve">change </w:t>
       </w:r>
-      <w:ins w:id="387" w:author="Kohwalter" w:date="2012-12-07T14:41:00Z">
+      <w:ins w:id="388" w:author="Kohwalter" w:date="2012-12-07T14:41:00Z">
         <w:r>
           <w:t xml:space="preserve">probably </w:t>
         </w:r>
@@ -10647,7 +10652,7 @@
       <w:r>
         <w:t xml:space="preserve"> that in </w:t>
       </w:r>
-      <w:ins w:id="388" w:author="Kohwalter" w:date="2012-12-07T12:04:00Z">
+      <w:ins w:id="389" w:author="Kohwalter" w:date="2012-12-07T12:04:00Z">
         <w:r>
           <w:t xml:space="preserve">node </w:t>
         </w:r>
@@ -10661,7 +10666,7 @@
       <w:r>
         <w:t xml:space="preserve">dropped to yellow because of the extra hours and in </w:t>
       </w:r>
-      <w:ins w:id="389" w:author="Kohwalter" w:date="2012-12-07T12:04:00Z">
+      <w:ins w:id="390" w:author="Kohwalter" w:date="2012-12-07T12:04:00Z">
         <w:r>
           <w:t xml:space="preserve">node </w:t>
         </w:r>
@@ -10675,7 +10680,7 @@
       <w:r>
         <w:t xml:space="preserve">in </w:t>
       </w:r>
-      <w:ins w:id="390" w:author="Kohwalter" w:date="2012-12-07T12:04:00Z">
+      <w:ins w:id="391" w:author="Kohwalter" w:date="2012-12-07T12:04:00Z">
         <w:r>
           <w:t xml:space="preserve">node </w:t>
         </w:r>
@@ -10713,7 +10718,7 @@
       <w:r>
         <w:t xml:space="preserve">Lastly, the small variation from </w:t>
       </w:r>
-      <w:ins w:id="391" w:author="Kohwalter" w:date="2012-12-07T12:04:00Z">
+      <w:ins w:id="392" w:author="Kohwalter" w:date="2012-12-07T12:04:00Z">
         <w:r>
           <w:t>nodes</w:t>
         </w:r>
@@ -10735,11 +10740,11 @@
         <w:pStyle w:val="Heading1"/>
         <w:spacing w:before="120"/>
       </w:pPr>
-      <w:bookmarkStart w:id="392" w:name="_Ref341897928"/>
+      <w:bookmarkStart w:id="393" w:name="_Ref341897928"/>
       <w:r>
         <w:t>CONCLUSION</w:t>
       </w:r>
-      <w:bookmarkEnd w:id="392"/>
+      <w:bookmarkEnd w:id="393"/>
     </w:p>
     <w:p>
       <w:r>
@@ -10862,7 +10867,7 @@
       <w:r>
         <w:t xml:space="preserve">presented </w:t>
       </w:r>
-      <w:ins w:id="393" w:author="Kohwalter" w:date="2012-12-10T20:33:00Z">
+      <w:ins w:id="394" w:author="Kohwalter" w:date="2012-12-10T20:33:00Z">
         <w:r>
           <w:t xml:space="preserve">the Proof Viewer, </w:t>
         </w:r>
@@ -11064,17 +11069,17 @@
       <w:r>
         <w:t xml:space="preserve"> ones</w:t>
       </w:r>
-      <w:ins w:id="394" w:author="Kohwalter" w:date="2012-12-07T23:44:00Z">
+      <w:ins w:id="395" w:author="Kohwalter" w:date="2012-12-07T23:44:00Z">
         <w:r>
           <w:t xml:space="preserve">, and </w:t>
         </w:r>
       </w:ins>
-      <w:ins w:id="395" w:author="Kohwalter" w:date="2012-12-10T20:34:00Z">
+      <w:ins w:id="396" w:author="Kohwalter" w:date="2012-12-10T20:34:00Z">
         <w:r>
           <w:t>display</w:t>
         </w:r>
       </w:ins>
-      <w:ins w:id="396" w:author="Kohwalter" w:date="2012-12-07T23:45:00Z">
+      <w:ins w:id="397" w:author="Kohwalter" w:date="2012-12-07T23:45:00Z">
         <w:r>
           <w:t xml:space="preserve"> the visualization of</w:t>
         </w:r>
@@ -11226,7 +11231,7 @@
       <w:r>
         <w:t>. University Press of America.</w:t>
       </w:r>
-      <w:ins w:id="397" w:author="Micro" w:date="2012-12-11T14:53:00Z">
+      <w:ins w:id="398" w:author="Micro" w:date="2012-12-11T14:53:00Z">
         <w:r>
           <w:t xml:space="preserve"> </w:t>
         </w:r>
@@ -11356,7 +11361,6 @@
         <w:tab/>
         <w:t xml:space="preserve">Chialvo, D.R. and Bak, P. 1999. Learning from mistakes. </w:t>
       </w:r>
-      <w:proofErr w:type="spellStart"/>
       <w:r>
         <w:rPr>
           <w:i/>
@@ -11365,26 +11369,11 @@
         </w:rPr>
         <w:t>Neuroscience</w:t>
       </w:r>
-      <w:proofErr w:type="spellEnd"/>
       <w:r>
         <w:rPr>
           <w:lang w:val="pt-BR"/>
         </w:rPr>
-        <w:t xml:space="preserve">. </w:t>
-      </w:r>
-      <w:proofErr w:type="gramStart"/>
-      <w:r>
-        <w:rPr>
-          <w:lang w:val="pt-BR"/>
-        </w:rPr>
-        <w:t>v.</w:t>
-      </w:r>
-      <w:proofErr w:type="gramEnd"/>
-      <w:r>
-        <w:rPr>
-          <w:lang w:val="pt-BR"/>
-        </w:rPr>
-        <w:t xml:space="preserve"> 90, 4 (Jun. 1999), 1137–1148.</w:t>
+        <w:t>. v. 90, 4 (Jun. 1999), 1137–1148.</w:t>
       </w:r>
     </w:p>
     <w:p>
@@ -11394,64 +11383,15 @@
       <w:r>
         <w:rPr>
           <w:lang w:val="pt-BR"/>
-          <w:rPrChange w:id="398" w:author="Kohwalter" w:date="2012-12-13T10:39:00Z">
-            <w:rPr>
-              <w:lang w:val="pt-BR"/>
-            </w:rPr>
-          </w:rPrChange>
-        </w:rPr>
-        <w:t>[8</w:t>
-      </w:r>
-      <w:proofErr w:type="gramStart"/>
+        </w:rPr>
+        <w:t>[8]</w:t>
+      </w:r>
       <w:r>
         <w:rPr>
           <w:lang w:val="pt-BR"/>
-          <w:rPrChange w:id="399" w:author="Kohwalter" w:date="2012-12-13T10:39:00Z">
-            <w:rPr>
-              <w:lang w:val="pt-BR"/>
-            </w:rPr>
-          </w:rPrChange>
-        </w:rPr>
-        <w:t>]</w:t>
-      </w:r>
-      <w:proofErr w:type="gramEnd"/>
-      <w:r>
-        <w:rPr>
-          <w:lang w:val="pt-BR"/>
-          <w:rPrChange w:id="400" w:author="Kohwalter" w:date="2012-12-13T10:39:00Z">
-            <w:rPr>
-              <w:lang w:val="pt-BR"/>
-            </w:rPr>
-          </w:rPrChange>
         </w:rPr>
         <w:tab/>
-        <w:t xml:space="preserve">Cios, K. </w:t>
-      </w:r>
-      <w:proofErr w:type="spellStart"/>
-      <w:proofErr w:type="gramStart"/>
-      <w:r>
-        <w:rPr>
-          <w:lang w:val="pt-BR"/>
-          <w:rPrChange w:id="401" w:author="Kohwalter" w:date="2012-12-13T10:39:00Z">
-            <w:rPr>
-              <w:lang w:val="pt-BR"/>
-            </w:rPr>
-          </w:rPrChange>
-        </w:rPr>
-        <w:t>et</w:t>
-      </w:r>
-      <w:proofErr w:type="spellEnd"/>
-      <w:proofErr w:type="gramEnd"/>
-      <w:r>
-        <w:rPr>
-          <w:lang w:val="pt-BR"/>
-          <w:rPrChange w:id="402" w:author="Kohwalter" w:date="2012-12-13T10:39:00Z">
-            <w:rPr>
-              <w:lang w:val="pt-BR"/>
-            </w:rPr>
-          </w:rPrChange>
-        </w:rPr>
-        <w:t xml:space="preserve"> al. 1998. </w:t>
+        <w:t xml:space="preserve">Cios, K. et al. 1998. </w:t>
       </w:r>
       <w:r>
         <w:rPr>
@@ -11954,7 +11894,7 @@
       </w:r>
     </w:p>
   </w:comment>
-  <w:comment w:id="102" w:author="Micro" w:date="2012-12-11T11:55:00Z" w:initials="M">
+  <w:comment w:id="103" w:author="Micro" w:date="2012-12-11T11:55:00Z" w:initials="M">
     <w:p>
       <w:pPr>
         <w:pStyle w:val="CommentText"/>
@@ -12155,17 +12095,17 @@
       <w:r>
         <w:t xml:space="preserve"> In order to reduce graph size and </w:t>
       </w:r>
-      <w:ins w:id="350" w:author="Kohwalter" w:date="2012-12-10T20:31:00Z">
+      <w:ins w:id="351" w:author="Kohwalter" w:date="2012-12-10T20:31:00Z">
         <w:r>
           <w:t xml:space="preserve">provide a </w:t>
         </w:r>
       </w:ins>
-      <w:ins w:id="351" w:author="Kohwalter" w:date="2012-12-10T20:32:00Z">
+      <w:ins w:id="352" w:author="Kohwalter" w:date="2012-12-10T20:32:00Z">
         <w:r>
           <w:t>quicker</w:t>
         </w:r>
       </w:ins>
-      <w:ins w:id="352" w:author="Kohwalter" w:date="2012-12-10T20:31:00Z">
+      <w:ins w:id="353" w:author="Kohwalter" w:date="2012-12-10T20:31:00Z">
         <w:r>
           <w:t xml:space="preserve"> </w:t>
         </w:r>
@@ -12173,7 +12113,7 @@
       <w:r>
         <w:t xml:space="preserve">understanding for the examples presented, some in game modifiers were modified </w:t>
       </w:r>
-      <w:ins w:id="353" w:author="Kohwalter" w:date="2012-12-10T20:25:00Z">
+      <w:ins w:id="354" w:author="Kohwalter" w:date="2012-12-10T20:25:00Z">
         <w:r>
           <w:t xml:space="preserve">to allow </w:t>
         </w:r>
@@ -13147,7 +13087,6 @@
       <w:rFonts w:ascii="Consolas" w:eastAsia="Calibri" w:hAnsi="Consolas"/>
       <w:sz w:val="21"/>
       <w:szCs w:val="21"/>
-      <w:lang/>
     </w:rPr>
   </w:style>
   <w:style w:type="character" w:customStyle="1" w:styleId="PlainTextChar">
@@ -13193,7 +13132,6 @@
     <w:rPr>
       <w:b/>
       <w:bCs/>
-      <w:lang/>
     </w:rPr>
   </w:style>
   <w:style w:type="character" w:customStyle="1" w:styleId="CommentSubjectChar">
@@ -13217,7 +13155,6 @@
       <w:rFonts w:ascii="Tahoma" w:hAnsi="Tahoma"/>
       <w:sz w:val="16"/>
       <w:szCs w:val="16"/>
-      <w:lang/>
     </w:rPr>
   </w:style>
   <w:style w:type="character" w:customStyle="1" w:styleId="BalloonTextChar">
@@ -14312,7 +14249,7 @@
 </file>
 
 <file path=customXml/itemProps1.xml><?xml version="1.0" encoding="utf-8"?>
-<ds:datastoreItem xmlns:ds="http://schemas.openxmlformats.org/officeDocument/2006/customXml" ds:itemID="{1818A666-F4F1-4DBB-9D41-904B5EA99954}">
+<ds:datastoreItem xmlns:ds="http://schemas.openxmlformats.org/officeDocument/2006/customXml" ds:itemID="{49ABD962-C287-4EA1-B809-674CBF963FC2}">
   <ds:schemaRefs>
     <ds:schemaRef ds:uri="http://schemas.openxmlformats.org/officeDocument/2006/bibliography"/>
   </ds:schemaRefs>

</xml_diff>